<commit_message>
update to cover letter
</commit_message>
<xml_diff>
--- a/writing/2020_Cognition/Letter-Cognition.docx
+++ b/writing/2020_Cognition/Letter-Cognition.docx
@@ -1,16 +1,18 @@
 
 <file path=word/document.xml><?xml version="1.0" encoding="utf-8"?>
-<w:document xmlns:wpc="http://schemas.microsoft.com/office/word/2010/wordprocessingCanvas" xmlns:cx="http://schemas.microsoft.com/office/drawing/2014/chartex" xmlns:cx1="http://schemas.microsoft.com/office/drawing/2015/9/8/chartex" xmlns:cx2="http://schemas.microsoft.com/office/drawing/2015/10/21/chartex" xmlns:cx3="http://schemas.microsoft.com/office/drawing/2016/5/9/chartex" xmlns:cx4="http://schemas.microsoft.com/office/drawing/2016/5/10/chartex" xmlns:cx5="http://schemas.microsoft.com/office/drawing/2016/5/11/chartex" xmlns:cx6="http://schemas.microsoft.com/office/drawing/2016/5/12/chartex" xmlns:cx7="http://schemas.microsoft.com/office/drawing/2016/5/13/chartex" xmlns:cx8="http://schemas.microsoft.com/office/drawing/2016/5/14/chartex" xmlns:mc="http://schemas.openxmlformats.org/markup-compatibility/2006" xmlns:aink="http://schemas.microsoft.com/office/drawing/2016/ink" xmlns:am3d="http://schemas.microsoft.com/office/drawing/2017/model3d" xmlns:o="urn:schemas-microsoft-com:office:office" xmlns:r="http://schemas.openxmlformats.org/officeDocument/2006/relationships" xmlns:m="http://schemas.openxmlformats.org/officeDocument/2006/math" xmlns:v="urn:schemas-microsoft-com:vml" xmlns:wp14="http://schemas.microsoft.com/office/word/2010/wordprocessingDrawing" xmlns:wp="http://schemas.openxmlformats.org/drawingml/2006/wordprocessingDrawing" xmlns:w10="urn:schemas-microsoft-com:office:word" xmlns:w="http://schemas.openxmlformats.org/wordprocessingml/2006/main" xmlns:w14="http://schemas.microsoft.com/office/word/2010/wordml" xmlns:w15="http://schemas.microsoft.com/office/word/2012/wordml" xmlns:w16cex="http://schemas.microsoft.com/office/word/2018/wordml/cex" xmlns:w16cid="http://schemas.microsoft.com/office/word/2016/wordml/cid" xmlns:w16="http://schemas.microsoft.com/office/word/2018/wordml" xmlns:w16se="http://schemas.microsoft.com/office/word/2015/wordml/symex" xmlns:wpg="http://schemas.microsoft.com/office/word/2010/wordprocessingGroup" xmlns:wpi="http://schemas.microsoft.com/office/word/2010/wordprocessingInk" xmlns:wne="http://schemas.microsoft.com/office/word/2006/wordml" xmlns:wps="http://schemas.microsoft.com/office/word/2010/wordprocessingShape" mc:Ignorable="w14 w15 w16se w16cid w16 w16cex wp14">
+<w:document xmlns:wpc="http://schemas.microsoft.com/office/word/2010/wordprocessingCanvas" xmlns:mo="http://schemas.microsoft.com/office/mac/office/2008/main" xmlns:mc="http://schemas.openxmlformats.org/markup-compatibility/2006" xmlns:mv="urn:schemas-microsoft-com:mac:vml" xmlns:o="urn:schemas-microsoft-com:office:office" xmlns:r="http://schemas.openxmlformats.org/officeDocument/2006/relationships" xmlns:m="http://schemas.openxmlformats.org/officeDocument/2006/math" xmlns:v="urn:schemas-microsoft-com:vml" xmlns:wp14="http://schemas.microsoft.com/office/word/2010/wordprocessingDrawing" xmlns:wp="http://schemas.openxmlformats.org/drawingml/2006/wordprocessingDrawing" xmlns:w10="urn:schemas-microsoft-com:office:word" xmlns:w="http://schemas.openxmlformats.org/wordprocessingml/2006/main" xmlns:w14="http://schemas.microsoft.com/office/word/2010/wordml" xmlns:w15="http://schemas.microsoft.com/office/word/2012/wordml" xmlns:wpg="http://schemas.microsoft.com/office/word/2010/wordprocessingGroup" xmlns:wpi="http://schemas.microsoft.com/office/word/2010/wordprocessingInk" xmlns:wne="http://schemas.microsoft.com/office/word/2006/wordml" xmlns:wps="http://schemas.microsoft.com/office/word/2010/wordprocessingShape" mc:Ignorable="w14 w15 wp14">
   <w:body>
     <w:p>
       <w:pPr>
         <w:jc w:val="right"/>
         <w:rPr>
-          <w:lang w:val="en-US"/>
-        </w:rPr>
-      </w:pPr>
-      <w:r>
-        <w:rPr>
+          <w:rFonts w:ascii="Times New Roman" w:hAnsi="Times New Roman" w:cs="Times New Roman"/>
+          <w:lang w:val="en-US"/>
+        </w:rPr>
+      </w:pPr>
+      <w:r>
+        <w:rPr>
+          <w:rFonts w:ascii="Times New Roman" w:hAnsi="Times New Roman" w:cs="Times New Roman"/>
           <w:lang w:val="en-US"/>
         </w:rPr>
         <w:t>Asya Achimova</w:t>
@@ -20,6 +22,7 @@
       <w:pPr>
         <w:jc w:val="right"/>
         <w:rPr>
+          <w:rFonts w:ascii="Times New Roman" w:hAnsi="Times New Roman" w:cs="Times New Roman"/>
           <w:lang w:val="en-US"/>
         </w:rPr>
       </w:pPr>
@@ -28,35 +31,41 @@
       <w:pPr>
         <w:jc w:val="right"/>
         <w:rPr>
-          <w:lang w:val="en-US"/>
-        </w:rPr>
-      </w:pPr>
-      <w:r>
-        <w:rPr>
+          <w:rFonts w:ascii="Times New Roman" w:hAnsi="Times New Roman" w:cs="Times New Roman"/>
+          <w:lang w:val="en-US"/>
+        </w:rPr>
+      </w:pPr>
+      <w:r>
+        <w:rPr>
+          <w:rFonts w:ascii="Times New Roman" w:hAnsi="Times New Roman" w:cs="Times New Roman"/>
           <w:lang w:val="en-US"/>
         </w:rPr>
         <w:t xml:space="preserve">Neuro-cognitive </w:t>
       </w:r>
       <w:r>
         <w:rPr>
+          <w:rFonts w:ascii="Times New Roman" w:hAnsi="Times New Roman" w:cs="Times New Roman"/>
           <w:lang w:val="en-US"/>
         </w:rPr>
         <w:t>M</w:t>
       </w:r>
       <w:r>
         <w:rPr>
+          <w:rFonts w:ascii="Times New Roman" w:hAnsi="Times New Roman" w:cs="Times New Roman"/>
           <w:lang w:val="en-US"/>
         </w:rPr>
         <w:t xml:space="preserve">odeling </w:t>
       </w:r>
       <w:r>
         <w:rPr>
+          <w:rFonts w:ascii="Times New Roman" w:hAnsi="Times New Roman" w:cs="Times New Roman"/>
           <w:lang w:val="en-US"/>
         </w:rPr>
         <w:t>G</w:t>
       </w:r>
       <w:r>
         <w:rPr>
+          <w:rFonts w:ascii="Times New Roman" w:hAnsi="Times New Roman" w:cs="Times New Roman"/>
           <w:lang w:val="en-US"/>
         </w:rPr>
         <w:t xml:space="preserve">roup, </w:t>
@@ -66,17 +75,20 @@
       <w:pPr>
         <w:jc w:val="right"/>
         <w:rPr>
-          <w:lang w:val="en-US"/>
-        </w:rPr>
-      </w:pPr>
-      <w:r>
-        <w:rPr>
+          <w:rFonts w:ascii="Times New Roman" w:hAnsi="Times New Roman" w:cs="Times New Roman"/>
+          <w:lang w:val="en-US"/>
+        </w:rPr>
+      </w:pPr>
+      <w:r>
+        <w:rPr>
+          <w:rFonts w:ascii="Times New Roman" w:hAnsi="Times New Roman" w:cs="Times New Roman"/>
           <w:lang w:val="en-US"/>
         </w:rPr>
         <w:t>Department of Computer Science</w:t>
       </w:r>
       <w:r>
         <w:rPr>
+          <w:rFonts w:ascii="Times New Roman" w:hAnsi="Times New Roman" w:cs="Times New Roman"/>
           <w:lang w:val="en-US"/>
         </w:rPr>
         <w:t>;</w:t>
@@ -86,11 +98,13 @@
       <w:pPr>
         <w:jc w:val="right"/>
         <w:rPr>
-          <w:lang w:val="en-US"/>
-        </w:rPr>
-      </w:pPr>
-      <w:r>
-        <w:rPr>
+          <w:rFonts w:ascii="Times New Roman" w:hAnsi="Times New Roman" w:cs="Times New Roman"/>
+          <w:lang w:val="en-US"/>
+        </w:rPr>
+      </w:pPr>
+      <w:r>
+        <w:rPr>
+          <w:rFonts w:ascii="Times New Roman" w:hAnsi="Times New Roman" w:cs="Times New Roman"/>
           <w:lang w:val="en-US"/>
         </w:rPr>
         <w:t xml:space="preserve">Research Training Group 1808: </w:t>
@@ -100,11 +114,13 @@
       <w:pPr>
         <w:jc w:val="right"/>
         <w:rPr>
-          <w:lang w:val="en-US"/>
-        </w:rPr>
-      </w:pPr>
-      <w:r>
-        <w:rPr>
+          <w:rFonts w:ascii="Times New Roman" w:hAnsi="Times New Roman" w:cs="Times New Roman"/>
+          <w:lang w:val="en-US"/>
+        </w:rPr>
+      </w:pPr>
+      <w:r>
+        <w:rPr>
+          <w:rFonts w:ascii="Times New Roman" w:hAnsi="Times New Roman" w:cs="Times New Roman"/>
           <w:lang w:val="en-US"/>
         </w:rPr>
         <w:t>Ambiguity – Production and Perception</w:t>
@@ -114,6 +130,7 @@
       <w:pPr>
         <w:jc w:val="right"/>
         <w:rPr>
+          <w:rFonts w:ascii="Times New Roman" w:hAnsi="Times New Roman" w:cs="Times New Roman"/>
           <w:lang w:val="en-US"/>
         </w:rPr>
       </w:pPr>
@@ -122,11 +139,13 @@
       <w:pPr>
         <w:jc w:val="right"/>
         <w:rPr>
-          <w:lang w:val="en-US"/>
-        </w:rPr>
-      </w:pPr>
-      <w:r>
-        <w:rPr>
+          <w:rFonts w:ascii="Times New Roman" w:hAnsi="Times New Roman" w:cs="Times New Roman"/>
+          <w:lang w:val="en-US"/>
+        </w:rPr>
+      </w:pPr>
+      <w:r>
+        <w:rPr>
+          <w:rFonts w:ascii="Times New Roman" w:hAnsi="Times New Roman" w:cs="Times New Roman"/>
           <w:lang w:val="en-US"/>
         </w:rPr>
         <w:t xml:space="preserve">Eberhard </w:t>
@@ -134,6 +153,7 @@
       <w:proofErr w:type="spellStart"/>
       <w:r>
         <w:rPr>
+          <w:rFonts w:ascii="Times New Roman" w:hAnsi="Times New Roman" w:cs="Times New Roman"/>
           <w:lang w:val="en-US"/>
         </w:rPr>
         <w:t>Karls</w:t>
@@ -141,15 +161,42 @@
       <w:proofErr w:type="spellEnd"/>
       <w:r>
         <w:rPr>
-          <w:lang w:val="en-US"/>
-        </w:rPr>
-        <w:t xml:space="preserve"> Universität Tübingen</w:t>
-      </w:r>
+          <w:rFonts w:ascii="Times New Roman" w:hAnsi="Times New Roman" w:cs="Times New Roman"/>
+          <w:lang w:val="en-US"/>
+        </w:rPr>
+        <w:t xml:space="preserve"> </w:t>
+      </w:r>
+      <w:proofErr w:type="spellStart"/>
+      <w:r>
+        <w:rPr>
+          <w:rFonts w:ascii="Times New Roman" w:hAnsi="Times New Roman" w:cs="Times New Roman"/>
+          <w:lang w:val="en-US"/>
+        </w:rPr>
+        <w:t>Universität</w:t>
+      </w:r>
+      <w:proofErr w:type="spellEnd"/>
+      <w:r>
+        <w:rPr>
+          <w:rFonts w:ascii="Times New Roman" w:hAnsi="Times New Roman" w:cs="Times New Roman"/>
+          <w:lang w:val="en-US"/>
+        </w:rPr>
+        <w:t xml:space="preserve"> </w:t>
+      </w:r>
+      <w:proofErr w:type="spellStart"/>
+      <w:r>
+        <w:rPr>
+          <w:rFonts w:ascii="Times New Roman" w:hAnsi="Times New Roman" w:cs="Times New Roman"/>
+          <w:lang w:val="en-US"/>
+        </w:rPr>
+        <w:t>Tübingen</w:t>
+      </w:r>
+      <w:proofErr w:type="spellEnd"/>
     </w:p>
     <w:p>
       <w:pPr>
         <w:jc w:val="right"/>
         <w:rPr>
+          <w:rFonts w:ascii="Times New Roman" w:hAnsi="Times New Roman" w:cs="Times New Roman"/>
           <w:lang w:val="en-US"/>
         </w:rPr>
       </w:pPr>
@@ -158,17 +205,20 @@
       <w:pPr>
         <w:jc w:val="right"/>
         <w:rPr>
-          <w:lang w:val="en-US"/>
-        </w:rPr>
-      </w:pPr>
-      <w:r>
-        <w:rPr>
+          <w:rFonts w:ascii="Times New Roman" w:hAnsi="Times New Roman" w:cs="Times New Roman"/>
+          <w:lang w:val="en-US"/>
+        </w:rPr>
+      </w:pPr>
+      <w:r>
+        <w:rPr>
+          <w:rFonts w:ascii="Times New Roman" w:hAnsi="Times New Roman" w:cs="Times New Roman"/>
           <w:lang w:val="en-US"/>
         </w:rPr>
         <w:t>asya</w:t>
       </w:r>
       <w:r>
         <w:rPr>
+          <w:rFonts w:ascii="Times New Roman" w:hAnsi="Times New Roman" w:cs="Times New Roman"/>
           <w:lang w:val="en-US"/>
         </w:rPr>
         <w:t>.achimova@uni-tuebingen.de</w:t>
@@ -178,36 +228,42 @@
       <w:pPr>
         <w:jc w:val="right"/>
         <w:rPr>
-          <w:lang w:val="en-US"/>
-        </w:rPr>
-      </w:pPr>
-    </w:p>
-    <w:p>
-      <w:pPr>
-        <w:rPr>
-          <w:lang w:val="en-US"/>
-        </w:rPr>
-      </w:pPr>
-      <w:r>
-        <w:rPr>
+          <w:rFonts w:ascii="Times New Roman" w:hAnsi="Times New Roman" w:cs="Times New Roman"/>
+          <w:lang w:val="en-US"/>
+        </w:rPr>
+      </w:pPr>
+    </w:p>
+    <w:p>
+      <w:pPr>
+        <w:rPr>
+          <w:rFonts w:ascii="Times New Roman" w:hAnsi="Times New Roman" w:cs="Times New Roman"/>
+          <w:lang w:val="en-US"/>
+        </w:rPr>
+      </w:pPr>
+      <w:r>
+        <w:rPr>
+          <w:rFonts w:ascii="Times New Roman" w:hAnsi="Times New Roman" w:cs="Times New Roman"/>
           <w:lang w:val="en-US"/>
         </w:rPr>
         <w:t>August</w:t>
       </w:r>
       <w:r>
         <w:rPr>
+          <w:rFonts w:ascii="Times New Roman" w:hAnsi="Times New Roman" w:cs="Times New Roman"/>
           <w:lang w:val="en-US"/>
         </w:rPr>
         <w:t xml:space="preserve"> </w:t>
       </w:r>
       <w:r>
         <w:rPr>
+          <w:rFonts w:ascii="Times New Roman" w:hAnsi="Times New Roman" w:cs="Times New Roman"/>
           <w:lang w:val="en-US"/>
         </w:rPr>
         <w:t>26</w:t>
       </w:r>
       <w:r>
         <w:rPr>
+          <w:rFonts w:ascii="Times New Roman" w:hAnsi="Times New Roman" w:cs="Times New Roman"/>
           <w:lang w:val="en-US"/>
         </w:rPr>
         <w:t>, 2020</w:t>
@@ -216,18 +272,21 @@
     <w:p>
       <w:pPr>
         <w:rPr>
-          <w:lang w:val="en-US"/>
-        </w:rPr>
-      </w:pPr>
-    </w:p>
-    <w:p>
-      <w:pPr>
-        <w:rPr>
-          <w:lang w:val="en-US"/>
-        </w:rPr>
-      </w:pPr>
-      <w:r>
-        <w:rPr>
+          <w:rFonts w:ascii="Times New Roman" w:hAnsi="Times New Roman" w:cs="Times New Roman"/>
+          <w:lang w:val="en-US"/>
+        </w:rPr>
+      </w:pPr>
+    </w:p>
+    <w:p>
+      <w:pPr>
+        <w:rPr>
+          <w:rFonts w:ascii="Times New Roman" w:hAnsi="Times New Roman" w:cs="Times New Roman"/>
+          <w:lang w:val="en-US"/>
+        </w:rPr>
+      </w:pPr>
+      <w:r>
+        <w:rPr>
+          <w:rFonts w:ascii="Times New Roman" w:hAnsi="Times New Roman" w:cs="Times New Roman"/>
           <w:lang w:val="en-US"/>
         </w:rPr>
         <w:t>Dear editors,</w:t>
@@ -236,440 +295,659 @@
     <w:p>
       <w:pPr>
         <w:rPr>
-          <w:lang w:val="en-US"/>
-        </w:rPr>
-      </w:pPr>
-    </w:p>
-    <w:p>
-      <w:pPr>
-        <w:rPr>
-          <w:lang w:val="en-US"/>
-        </w:rPr>
-      </w:pPr>
-      <w:r>
-        <w:rPr>
-          <w:lang w:val="en-US"/>
-        </w:rPr>
-        <w:t xml:space="preserve">We would like to submit a manuscript </w:t>
-      </w:r>
-      <w:r>
-        <w:rPr>
-          <w:lang w:val="en-US"/>
-        </w:rPr>
-        <w:t>entitled:</w:t>
-      </w:r>
-    </w:p>
-    <w:p>
-      <w:pPr>
-        <w:rPr>
-          <w:lang w:val="en-US"/>
-        </w:rPr>
-      </w:pPr>
-      <w:r>
-        <w:rPr>
+          <w:rFonts w:ascii="Times New Roman" w:hAnsi="Times New Roman" w:cs="Times New Roman"/>
+          <w:lang w:val="en-US"/>
+        </w:rPr>
+      </w:pPr>
+    </w:p>
+    <w:p>
+      <w:pPr>
+        <w:rPr>
+          <w:rFonts w:ascii="Times New Roman" w:hAnsi="Times New Roman" w:cs="Times New Roman"/>
+          <w:lang w:val="en-US"/>
+        </w:rPr>
+      </w:pPr>
+      <w:r>
+        <w:rPr>
+          <w:rFonts w:ascii="Times New Roman" w:hAnsi="Times New Roman" w:cs="Times New Roman"/>
+          <w:lang w:val="en-US"/>
+        </w:rPr>
+        <w:t>Enclosed, please find our manuscript, “</w:t>
+      </w:r>
+      <w:r>
+        <w:rPr>
+          <w:rFonts w:ascii="Times New Roman" w:hAnsi="Times New Roman" w:cs="Times New Roman"/>
           <w:lang w:val="en-US"/>
         </w:rPr>
         <w:t xml:space="preserve">Learning </w:t>
       </w:r>
       <w:r>
         <w:rPr>
+          <w:rFonts w:ascii="Times New Roman" w:hAnsi="Times New Roman" w:cs="Times New Roman"/>
           <w:lang w:val="en-US"/>
         </w:rPr>
         <w:t>about</w:t>
       </w:r>
       <w:r>
         <w:rPr>
-          <w:lang w:val="en-US"/>
-        </w:rPr>
-        <w:t xml:space="preserve"> others: Pragmatic social inference through ambiguity resolution.</w:t>
-      </w:r>
-    </w:p>
-    <w:p>
-      <w:pPr>
-        <w:rPr>
-          <w:lang w:val="en-US"/>
-        </w:rPr>
-      </w:pPr>
-    </w:p>
-    <w:p>
-      <w:pPr>
-        <w:rPr>
-          <w:lang w:val="en-US"/>
-        </w:rPr>
-      </w:pPr>
-      <w:r>
-        <w:rPr>
-          <w:lang w:val="en-US"/>
-        </w:rPr>
-        <w:t xml:space="preserve">In this paper, we address a fundamental property </w:t>
-      </w:r>
-      <w:r>
-        <w:rPr>
+          <w:rFonts w:ascii="Times New Roman" w:hAnsi="Times New Roman" w:cs="Times New Roman"/>
+          <w:lang w:val="en-US"/>
+        </w:rPr>
+        <w:t xml:space="preserve"> others: Pragmatic social inferen</w:t>
+      </w:r>
+      <w:r>
+        <w:rPr>
+          <w:rFonts w:ascii="Times New Roman" w:hAnsi="Times New Roman" w:cs="Times New Roman"/>
+          <w:lang w:val="en-US"/>
+        </w:rPr>
+        <w:t xml:space="preserve">ce through ambiguity resolution,” </w:t>
+      </w:r>
+      <w:r>
+        <w:rPr>
+          <w:rFonts w:ascii="Times New Roman" w:hAnsi="Times New Roman" w:cs="Times New Roman"/>
+          <w:lang w:val="en-US"/>
+        </w:rPr>
+        <w:t>submitted as an original research article to</w:t>
+      </w:r>
+      <w:r>
+        <w:rPr>
+          <w:rFonts w:ascii="Times New Roman" w:hAnsi="Times New Roman" w:cs="Times New Roman"/>
+          <w:lang w:val="en-US"/>
+        </w:rPr>
+        <w:t xml:space="preserve"> </w:t>
+      </w:r>
+      <w:r>
+        <w:rPr>
+          <w:rFonts w:ascii="Times New Roman" w:hAnsi="Times New Roman" w:cs="Times New Roman"/>
+          <w:i/>
+          <w:lang w:val="en-US"/>
+        </w:rPr>
+        <w:t>Cognition</w:t>
+      </w:r>
+      <w:r>
+        <w:rPr>
+          <w:rFonts w:ascii="Times New Roman" w:hAnsi="Times New Roman" w:cs="Times New Roman"/>
+          <w:lang w:val="en-US"/>
+        </w:rPr>
+        <w:t>.</w:t>
+      </w:r>
+    </w:p>
+    <w:p>
+      <w:pPr>
+        <w:rPr>
+          <w:rFonts w:ascii="Times New Roman" w:hAnsi="Times New Roman" w:cs="Times New Roman"/>
+          <w:lang w:val="en-US"/>
+        </w:rPr>
+      </w:pPr>
+    </w:p>
+    <w:p>
+      <w:pPr>
+        <w:rPr>
+          <w:rFonts w:ascii="Times New Roman" w:hAnsi="Times New Roman" w:cs="Times New Roman"/>
+          <w:lang w:val="en-US"/>
+        </w:rPr>
+      </w:pPr>
+      <w:r>
+        <w:rPr>
+          <w:rFonts w:ascii="Times New Roman" w:hAnsi="Times New Roman" w:cs="Times New Roman"/>
+          <w:lang w:val="en-US"/>
+        </w:rPr>
+        <w:t xml:space="preserve">In </w:t>
+      </w:r>
+      <w:r>
+        <w:rPr>
+          <w:rFonts w:ascii="Times New Roman" w:hAnsi="Times New Roman" w:cs="Times New Roman"/>
+          <w:lang w:val="en-US"/>
+        </w:rPr>
+        <w:t>the</w:t>
+      </w:r>
+      <w:r>
+        <w:rPr>
+          <w:rFonts w:ascii="Times New Roman" w:hAnsi="Times New Roman" w:cs="Times New Roman"/>
+          <w:lang w:val="en-US"/>
+        </w:rPr>
+        <w:t xml:space="preserve"> paper, we address a fundamental property </w:t>
+      </w:r>
+      <w:r>
+        <w:rPr>
+          <w:rFonts w:ascii="Times New Roman" w:hAnsi="Times New Roman" w:cs="Times New Roman"/>
           <w:lang w:val="en-US"/>
         </w:rPr>
         <w:t>of human</w:t>
       </w:r>
       <w:r>
         <w:rPr>
-          <w:lang w:val="en-US"/>
-        </w:rPr>
-        <w:t xml:space="preserve"> language and communication –ambiguity. Ambiguity seems to be a negative side-effect of an efficient communication system, and the fact that it is so pervasive in language has puzzled researchers for decades. </w:t>
-      </w:r>
-      <w:r>
-        <w:rPr>
+          <w:rFonts w:ascii="Times New Roman" w:hAnsi="Times New Roman" w:cs="Times New Roman"/>
+          <w:lang w:val="en-US"/>
+        </w:rPr>
+        <w:t xml:space="preserve"> language and communication: </w:t>
+      </w:r>
+      <w:r>
+        <w:rPr>
+          <w:rFonts w:ascii="Times New Roman" w:hAnsi="Times New Roman" w:cs="Times New Roman"/>
+          <w:lang w:val="en-US"/>
+        </w:rPr>
+        <w:t xml:space="preserve">ambiguity. Ambiguity seems to be a negative side-effect of an efficient communication system, and the fact that it is so pervasive in language has puzzled researchers for decades. </w:t>
+      </w:r>
+      <w:r>
+        <w:rPr>
+          <w:rFonts w:ascii="Times New Roman" w:hAnsi="Times New Roman" w:cs="Times New Roman"/>
           <w:lang w:val="en-US"/>
         </w:rPr>
         <w:t>W</w:t>
       </w:r>
       <w:r>
         <w:rPr>
-          <w:lang w:val="en-US"/>
-        </w:rPr>
-        <w:t xml:space="preserve">e propose that ambiguity serves an important purpose: it allows the speaker and the listener </w:t>
-      </w:r>
-      <w:r>
-        <w:rPr>
-          <w:lang w:val="en-US"/>
-        </w:rPr>
-        <w:t>to reason about</w:t>
-      </w:r>
-      <w:r>
-        <w:rPr>
-          <w:lang w:val="en-US"/>
-        </w:rPr>
-        <w:t xml:space="preserve"> hidden beliefs</w:t>
-      </w:r>
-      <w:r>
-        <w:rPr>
-          <w:lang w:val="en-US"/>
-        </w:rPr>
-        <w:t xml:space="preserve"> of each other</w:t>
-      </w:r>
-      <w:r>
-        <w:rPr>
-          <w:lang w:val="en-US"/>
-        </w:rPr>
-        <w:t xml:space="preserve">, which </w:t>
-      </w:r>
-      <w:r>
-        <w:rPr>
-          <w:lang w:val="en-US"/>
-        </w:rPr>
-        <w:t>le</w:t>
-      </w:r>
-      <w:r>
-        <w:rPr>
-          <w:lang w:val="en-US"/>
-        </w:rPr>
-        <w:t>a</w:t>
-      </w:r>
-      <w:r>
-        <w:rPr>
-          <w:lang w:val="en-US"/>
-        </w:rPr>
-        <w:t xml:space="preserve">d </w:t>
-      </w:r>
-      <w:r>
-        <w:rPr>
-          <w:lang w:val="en-US"/>
-        </w:rPr>
-        <w:t xml:space="preserve">to </w:t>
-      </w:r>
-      <w:r>
-        <w:rPr>
-          <w:lang w:val="en-US"/>
-        </w:rPr>
-        <w:t xml:space="preserve">individual </w:t>
-      </w:r>
-      <w:r>
-        <w:rPr>
-          <w:lang w:val="en-US"/>
-        </w:rPr>
-        <w:t>interpretation</w:t>
-      </w:r>
-      <w:r>
-        <w:rPr>
-          <w:lang w:val="en-US"/>
-        </w:rPr>
-        <w:t>s of</w:t>
-      </w:r>
-      <w:r>
-        <w:rPr>
-          <w:lang w:val="en-US"/>
-        </w:rPr>
-        <w:t xml:space="preserve"> ambiguous phrase</w:t>
-      </w:r>
-      <w:r>
-        <w:rPr>
-          <w:lang w:val="en-US"/>
-        </w:rPr>
-        <w:t>s</w:t>
-      </w:r>
-      <w:r>
-        <w:rPr>
+          <w:rFonts w:ascii="Times New Roman" w:hAnsi="Times New Roman" w:cs="Times New Roman"/>
+          <w:lang w:val="en-US"/>
+        </w:rPr>
+        <w:t>e propose that ambiguity serves an important purpose</w:t>
+      </w:r>
+      <w:r>
+        <w:rPr>
+          <w:rFonts w:ascii="Times New Roman" w:hAnsi="Times New Roman" w:cs="Times New Roman"/>
+          <w:lang w:val="en-US"/>
+        </w:rPr>
+        <w:t xml:space="preserve"> beyond the efficiency it allows</w:t>
+      </w:r>
+      <w:r>
+        <w:rPr>
+          <w:rFonts w:ascii="Times New Roman" w:hAnsi="Times New Roman" w:cs="Times New Roman"/>
+          <w:lang w:val="en-US"/>
+        </w:rPr>
+        <w:t>:</w:t>
+      </w:r>
+      <w:r>
+        <w:rPr>
+          <w:rFonts w:ascii="Times New Roman" w:hAnsi="Times New Roman" w:cs="Times New Roman"/>
+          <w:lang w:val="en-US"/>
+        </w:rPr>
+        <w:t xml:space="preserve"> observing how conversation partners resolve ambiguity reveals information about their beliefs and preferences (i.e., their priors).</w:t>
+      </w:r>
+      <w:r>
+        <w:rPr>
+          <w:rFonts w:ascii="Times New Roman" w:hAnsi="Times New Roman" w:cs="Times New Roman"/>
+          <w:lang w:val="en-US"/>
+        </w:rPr>
+        <w:t xml:space="preserve"> </w:t>
+      </w:r>
+      <w:r>
+        <w:rPr>
+          <w:rFonts w:ascii="Times New Roman" w:hAnsi="Times New Roman" w:cs="Times New Roman"/>
+          <w:lang w:val="en-US"/>
+        </w:rPr>
+        <w:t>We</w:t>
+      </w:r>
+      <w:r>
+        <w:rPr>
+          <w:rFonts w:ascii="Times New Roman" w:hAnsi="Times New Roman" w:cs="Times New Roman"/>
+          <w:lang w:val="en-US"/>
+        </w:rPr>
+        <w:t xml:space="preserve"> develop a</w:t>
+      </w:r>
+      <w:r>
+        <w:rPr>
+          <w:rFonts w:ascii="Times New Roman" w:hAnsi="Times New Roman" w:cs="Times New Roman"/>
+          <w:lang w:val="en-US"/>
+        </w:rPr>
+        <w:t xml:space="preserve"> </w:t>
+      </w:r>
+      <w:r>
+        <w:rPr>
+          <w:rFonts w:ascii="Times New Roman" w:hAnsi="Times New Roman" w:cs="Times New Roman"/>
+          <w:lang w:val="en-US"/>
+        </w:rPr>
+        <w:t xml:space="preserve">Bayesian </w:t>
+      </w:r>
+      <w:r>
+        <w:rPr>
+          <w:rFonts w:ascii="Times New Roman" w:hAnsi="Times New Roman" w:cs="Times New Roman"/>
+          <w:lang w:val="en-US"/>
+        </w:rPr>
+        <w:t>computational</w:t>
+      </w:r>
+      <w:r>
+        <w:rPr>
+          <w:rFonts w:ascii="Times New Roman" w:hAnsi="Times New Roman" w:cs="Times New Roman"/>
+          <w:lang w:val="en-US"/>
+        </w:rPr>
+        <w:t xml:space="preserve"> account of how humans </w:t>
+      </w:r>
+      <w:r>
+        <w:rPr>
+          <w:rFonts w:ascii="Times New Roman" w:hAnsi="Times New Roman" w:cs="Times New Roman"/>
+          <w:lang w:val="en-US"/>
+        </w:rPr>
+        <w:t xml:space="preserve">infer the </w:t>
+      </w:r>
+      <w:r>
+        <w:rPr>
+          <w:rFonts w:ascii="Times New Roman" w:hAnsi="Times New Roman" w:cs="Times New Roman"/>
+          <w:lang w:val="en-US"/>
+        </w:rPr>
+        <w:t>priors</w:t>
+      </w:r>
+      <w:r>
+        <w:rPr>
+          <w:rFonts w:ascii="Times New Roman" w:hAnsi="Times New Roman" w:cs="Times New Roman"/>
+          <w:lang w:val="en-US"/>
+        </w:rPr>
+        <w:t xml:space="preserve"> of others upon observing their ambiguity</w:t>
+      </w:r>
+      <w:r>
+        <w:rPr>
+          <w:rFonts w:ascii="Times New Roman" w:hAnsi="Times New Roman" w:cs="Times New Roman"/>
+          <w:lang w:val="en-US"/>
+        </w:rPr>
+        <w:t>-</w:t>
+      </w:r>
+      <w:r>
+        <w:rPr>
+          <w:rFonts w:ascii="Times New Roman" w:hAnsi="Times New Roman" w:cs="Times New Roman"/>
+          <w:lang w:val="en-US"/>
+        </w:rPr>
+        <w:t>resolution behavior</w:t>
+      </w:r>
+      <w:r>
+        <w:rPr>
+          <w:rFonts w:ascii="Times New Roman" w:hAnsi="Times New Roman" w:cs="Times New Roman"/>
           <w:lang w:val="en-US"/>
         </w:rPr>
         <w:t>.</w:t>
       </w:r>
       <w:r>
         <w:rPr>
+          <w:rFonts w:ascii="Times New Roman" w:hAnsi="Times New Roman" w:cs="Times New Roman"/>
+          <w:lang w:val="en-US"/>
+        </w:rPr>
+        <w:t xml:space="preserve"> We also model ambiguity creation as a strategy that allows speakers </w:t>
+      </w:r>
+      <w:r>
+        <w:rPr>
+          <w:rFonts w:ascii="Times New Roman" w:hAnsi="Times New Roman" w:cs="Times New Roman"/>
+          <w:lang w:val="en-US"/>
+        </w:rPr>
+        <w:t>to actively seek</w:t>
+      </w:r>
+      <w:r>
+        <w:rPr>
+          <w:rFonts w:ascii="Times New Roman" w:hAnsi="Times New Roman" w:cs="Times New Roman"/>
+          <w:lang w:val="en-US"/>
+        </w:rPr>
+        <w:t xml:space="preserve"> better understanding of the listener’s state of mind.</w:t>
+      </w:r>
+    </w:p>
+    <w:p>
+      <w:pPr>
+        <w:rPr>
+          <w:rFonts w:ascii="Times New Roman" w:hAnsi="Times New Roman" w:cs="Times New Roman"/>
+          <w:lang w:val="en-US"/>
+        </w:rPr>
+      </w:pPr>
+    </w:p>
+    <w:p>
+      <w:pPr>
+        <w:rPr>
+          <w:rFonts w:ascii="Times New Roman" w:hAnsi="Times New Roman" w:cs="Times New Roman"/>
+          <w:lang w:val="en-US"/>
+        </w:rPr>
+      </w:pPr>
+      <w:r>
+        <w:rPr>
+          <w:rFonts w:ascii="Times New Roman" w:hAnsi="Times New Roman" w:cs="Times New Roman"/>
+          <w:lang w:val="en-US"/>
+        </w:rPr>
+        <w:t xml:space="preserve">Our work brings together several lines of research in linguistics, </w:t>
+      </w:r>
+      <w:r>
+        <w:rPr>
+          <w:rFonts w:ascii="Times New Roman" w:hAnsi="Times New Roman" w:cs="Times New Roman"/>
+          <w:lang w:val="en-US"/>
+        </w:rPr>
+        <w:t xml:space="preserve">psychology, </w:t>
+      </w:r>
+      <w:r>
+        <w:rPr>
+          <w:rFonts w:ascii="Times New Roman" w:hAnsi="Times New Roman" w:cs="Times New Roman"/>
+          <w:lang w:val="en-US"/>
+        </w:rPr>
+        <w:t>communication sciences, and mathematical mod</w:t>
+      </w:r>
+      <w:r>
+        <w:rPr>
+          <w:rFonts w:ascii="Times New Roman" w:hAnsi="Times New Roman" w:cs="Times New Roman"/>
+          <w:lang w:val="en-US"/>
+        </w:rPr>
+        <w:t xml:space="preserve">eling. </w:t>
+      </w:r>
+      <w:r>
+        <w:rPr>
+          <w:rFonts w:ascii="Times New Roman" w:hAnsi="Times New Roman" w:cs="Times New Roman"/>
+          <w:lang w:val="en-US"/>
+        </w:rPr>
+        <w:t xml:space="preserve">We hope the </w:t>
+      </w:r>
+      <w:r>
+        <w:rPr>
+          <w:rFonts w:ascii="Times New Roman" w:hAnsi="Times New Roman" w:cs="Times New Roman"/>
+          <w:lang w:val="en-US"/>
+        </w:rPr>
+        <w:t xml:space="preserve">behavioral and </w:t>
+      </w:r>
+      <w:r>
+        <w:rPr>
+          <w:rFonts w:ascii="Times New Roman" w:hAnsi="Times New Roman" w:cs="Times New Roman"/>
+          <w:lang w:val="en-US"/>
+        </w:rPr>
+        <w:t>computational</w:t>
+      </w:r>
+      <w:r>
+        <w:rPr>
+          <w:rFonts w:ascii="Times New Roman" w:hAnsi="Times New Roman" w:cs="Times New Roman"/>
+          <w:lang w:val="en-US"/>
+        </w:rPr>
+        <w:t xml:space="preserve"> approach we </w:t>
+      </w:r>
+      <w:r>
+        <w:rPr>
+          <w:rFonts w:ascii="Times New Roman" w:hAnsi="Times New Roman" w:cs="Times New Roman"/>
+          <w:lang w:val="en-US"/>
+        </w:rPr>
+        <w:t>develop will</w:t>
+      </w:r>
+      <w:r>
+        <w:rPr>
+          <w:rFonts w:ascii="Times New Roman" w:hAnsi="Times New Roman" w:cs="Times New Roman"/>
+          <w:lang w:val="en-US"/>
+        </w:rPr>
+        <w:t xml:space="preserve"> be of interest to the </w:t>
+      </w:r>
+      <w:r>
+        <w:rPr>
+          <w:rFonts w:ascii="Times New Roman" w:hAnsi="Times New Roman" w:cs="Times New Roman"/>
+          <w:lang w:val="en-US"/>
+        </w:rPr>
+        <w:t xml:space="preserve">wide </w:t>
+      </w:r>
+      <w:r>
+        <w:rPr>
+          <w:rFonts w:ascii="Times New Roman" w:hAnsi="Times New Roman" w:cs="Times New Roman"/>
+          <w:lang w:val="en-US"/>
+        </w:rPr>
+        <w:t>readers</w:t>
+      </w:r>
+      <w:r>
+        <w:rPr>
+          <w:rFonts w:ascii="Times New Roman" w:hAnsi="Times New Roman" w:cs="Times New Roman"/>
+          <w:lang w:val="en-US"/>
+        </w:rPr>
+        <w:t>hip</w:t>
+      </w:r>
+      <w:r>
+        <w:rPr>
+          <w:rFonts w:ascii="Times New Roman" w:hAnsi="Times New Roman" w:cs="Times New Roman"/>
+          <w:lang w:val="en-US"/>
+        </w:rPr>
+        <w:t xml:space="preserve"> of </w:t>
+      </w:r>
+      <w:r>
+        <w:rPr>
+          <w:rFonts w:ascii="Times New Roman" w:hAnsi="Times New Roman" w:cs="Times New Roman"/>
+          <w:i/>
+          <w:lang w:val="en-US"/>
+        </w:rPr>
+        <w:t>Cognition</w:t>
+      </w:r>
+      <w:r>
+        <w:rPr>
+          <w:rFonts w:ascii="Times New Roman" w:hAnsi="Times New Roman" w:cs="Times New Roman"/>
+          <w:lang w:val="en-US"/>
+        </w:rPr>
+        <w:t>.</w:t>
+      </w:r>
+    </w:p>
+    <w:p>
+      <w:pPr>
+        <w:rPr>
+          <w:rFonts w:ascii="Times New Roman" w:hAnsi="Times New Roman" w:cs="Times New Roman"/>
+          <w:lang w:val="en-US"/>
+        </w:rPr>
+      </w:pPr>
+    </w:p>
+    <w:p>
+      <w:pPr>
+        <w:rPr>
+          <w:rFonts w:ascii="Times New Roman" w:hAnsi="Times New Roman" w:cs="Times New Roman"/>
+          <w:lang w:val="en-US"/>
+        </w:rPr>
+      </w:pPr>
+      <w:r>
+        <w:rPr>
+          <w:rFonts w:ascii="Times New Roman" w:hAnsi="Times New Roman" w:cs="Times New Roman"/>
+          <w:lang w:val="en-US"/>
+        </w:rPr>
+        <w:t>To aid in the review process, we recommend the following reviewers who have all either worked on ambiguity phenomena or o</w:t>
+      </w:r>
+      <w:bookmarkStart w:id="0" w:name="_GoBack"/>
+      <w:bookmarkEnd w:id="0"/>
+      <w:r>
+        <w:rPr>
+          <w:rFonts w:ascii="Times New Roman" w:hAnsi="Times New Roman" w:cs="Times New Roman"/>
+          <w:lang w:val="en-US"/>
+        </w:rPr>
+        <w:t xml:space="preserve">n Bayesian models of communication: Les </w:t>
+      </w:r>
+      <w:proofErr w:type="spellStart"/>
+      <w:r>
+        <w:rPr>
+          <w:rFonts w:ascii="Times New Roman" w:hAnsi="Times New Roman" w:cs="Times New Roman"/>
+          <w:lang w:val="en-US"/>
+        </w:rPr>
+        <w:t>Sikos</w:t>
+      </w:r>
+      <w:proofErr w:type="spellEnd"/>
+      <w:r>
+        <w:rPr>
+          <w:rFonts w:ascii="Times New Roman" w:hAnsi="Times New Roman" w:cs="Times New Roman"/>
+          <w:lang w:val="en-US"/>
+        </w:rPr>
+        <w:t xml:space="preserve"> (Saarland), Michael Franke (</w:t>
+      </w:r>
+      <w:proofErr w:type="spellStart"/>
+      <w:r>
+        <w:rPr>
+          <w:rFonts w:ascii="Times New Roman" w:hAnsi="Times New Roman" w:cs="Times New Roman"/>
+          <w:lang w:val="en-US"/>
+        </w:rPr>
+        <w:t>Osnabrück</w:t>
+      </w:r>
+      <w:proofErr w:type="spellEnd"/>
+      <w:r>
+        <w:rPr>
+          <w:rFonts w:ascii="Times New Roman" w:hAnsi="Times New Roman" w:cs="Times New Roman"/>
+          <w:lang w:val="en-US"/>
+        </w:rPr>
+        <w:t>), Victor Ferreira (UCSD).</w:t>
+      </w:r>
+    </w:p>
+    <w:p>
+      <w:pPr>
+        <w:rPr>
+          <w:rFonts w:ascii="Times New Roman" w:hAnsi="Times New Roman" w:cs="Times New Roman"/>
+          <w:lang w:val="en-US"/>
+        </w:rPr>
+      </w:pPr>
+    </w:p>
+    <w:p>
+      <w:pPr>
+        <w:rPr>
+          <w:rFonts w:ascii="Times New Roman" w:hAnsi="Times New Roman" w:cs="Times New Roman"/>
+          <w:lang w:val="en-US"/>
+        </w:rPr>
+      </w:pPr>
+      <w:r>
+        <w:rPr>
+          <w:rFonts w:ascii="Times New Roman" w:hAnsi="Times New Roman" w:cs="Times New Roman"/>
+          <w:lang w:val="en-US"/>
+        </w:rPr>
+        <w:t xml:space="preserve">We hope that you </w:t>
+      </w:r>
+      <w:proofErr w:type="gramStart"/>
+      <w:r>
+        <w:rPr>
+          <w:rFonts w:ascii="Times New Roman" w:hAnsi="Times New Roman" w:cs="Times New Roman"/>
+          <w:lang w:val="en-US"/>
+        </w:rPr>
+        <w:t>are able to</w:t>
+      </w:r>
+      <w:proofErr w:type="gramEnd"/>
+      <w:r>
+        <w:rPr>
+          <w:rFonts w:ascii="Times New Roman" w:hAnsi="Times New Roman" w:cs="Times New Roman"/>
+          <w:lang w:val="en-US"/>
+        </w:rPr>
+        <w:t xml:space="preserve"> consider our manuscript for publication, and we look forward to your comments and those of the reviewers.</w:t>
+      </w:r>
+    </w:p>
+    <w:p>
+      <w:pPr>
+        <w:rPr>
+          <w:rFonts w:ascii="Times New Roman" w:hAnsi="Times New Roman" w:cs="Times New Roman"/>
+          <w:lang w:val="en-US"/>
+        </w:rPr>
+      </w:pPr>
+    </w:p>
+    <w:p>
+      <w:pPr>
+        <w:rPr>
+          <w:rFonts w:ascii="Times New Roman" w:hAnsi="Times New Roman" w:cs="Times New Roman"/>
+          <w:lang w:val="en-US"/>
+        </w:rPr>
+      </w:pPr>
+      <w:r>
+        <w:rPr>
+          <w:rFonts w:ascii="Times New Roman" w:hAnsi="Times New Roman" w:cs="Times New Roman"/>
+          <w:lang w:val="en-US"/>
+        </w:rPr>
+        <w:t>Sincerely yours,</w:t>
+      </w:r>
+    </w:p>
+    <w:p>
+      <w:pPr>
+        <w:rPr>
+          <w:rFonts w:ascii="Times New Roman" w:hAnsi="Times New Roman" w:cs="Times New Roman"/>
+          <w:lang w:val="en-US"/>
+        </w:rPr>
+      </w:pPr>
+    </w:p>
+    <w:p>
+      <w:pPr>
+        <w:rPr>
+          <w:rFonts w:ascii="Times New Roman" w:hAnsi="Times New Roman" w:cs="Times New Roman"/>
+          <w:lang w:val="en-US"/>
+        </w:rPr>
+      </w:pPr>
+      <w:proofErr w:type="spellStart"/>
+      <w:r>
+        <w:rPr>
+          <w:rFonts w:ascii="Times New Roman" w:hAnsi="Times New Roman" w:cs="Times New Roman"/>
+          <w:lang w:val="en-US"/>
+        </w:rPr>
+        <w:t>Asya</w:t>
+      </w:r>
+      <w:proofErr w:type="spellEnd"/>
+      <w:r>
+        <w:rPr>
+          <w:rFonts w:ascii="Times New Roman" w:hAnsi="Times New Roman" w:cs="Times New Roman"/>
           <w:lang w:val="en-US"/>
         </w:rPr>
         <w:t xml:space="preserve"> </w:t>
       </w:r>
-      <w:r>
-        <w:rPr>
-          <w:lang w:val="en-US"/>
-        </w:rPr>
-        <w:t>Here we develop a</w:t>
-      </w:r>
-      <w:r>
-        <w:rPr>
-          <w:lang w:val="en-US"/>
-        </w:rPr>
-        <w:t xml:space="preserve"> computational</w:t>
-      </w:r>
-      <w:r>
-        <w:rPr>
-          <w:lang w:val="en-US"/>
-        </w:rPr>
-        <w:t xml:space="preserve"> account of how humans </w:t>
-      </w:r>
-      <w:r>
-        <w:rPr>
-          <w:lang w:val="en-US"/>
-        </w:rPr>
-        <w:t>infer the beliefs of others upon observing their ambiguity resolution behavior</w:t>
-      </w:r>
-      <w:r>
-        <w:rPr>
-          <w:lang w:val="en-US"/>
-        </w:rPr>
-        <w:t>.</w:t>
-      </w:r>
-      <w:r>
-        <w:rPr>
-          <w:lang w:val="en-US"/>
-        </w:rPr>
-        <w:t xml:space="preserve"> We also model ambiguity creation as a strategy that allows the speakers </w:t>
-      </w:r>
-      <w:r>
-        <w:rPr>
-          <w:lang w:val="en-US"/>
-        </w:rPr>
-        <w:t>to actively seek</w:t>
-      </w:r>
-      <w:r>
-        <w:rPr>
-          <w:lang w:val="en-US"/>
-        </w:rPr>
-        <w:t xml:space="preserve"> better understanding of the listener’s state of mind.</w:t>
-      </w:r>
-    </w:p>
-    <w:p>
-      <w:pPr>
-        <w:rPr>
-          <w:lang w:val="en-US"/>
-        </w:rPr>
-      </w:pPr>
-    </w:p>
-    <w:p>
-      <w:pPr>
-        <w:rPr>
-          <w:lang w:val="en-US"/>
-        </w:rPr>
-      </w:pPr>
-      <w:r>
-        <w:rPr>
-          <w:lang w:val="en-US"/>
-        </w:rPr>
-        <w:t xml:space="preserve">Our work brings together several lines of research in linguistics, communication sciences, and mathematical modeling. We develop a formal account of </w:t>
-      </w:r>
-      <w:r>
-        <w:rPr>
-          <w:lang w:val="en-US"/>
-        </w:rPr>
-        <w:t xml:space="preserve">social </w:t>
-      </w:r>
-      <w:r>
-        <w:rPr>
-          <w:lang w:val="en-US"/>
-        </w:rPr>
-        <w:t xml:space="preserve">Bayesian reasoning inspired by Rational Speech Act models. Our analysis </w:t>
-      </w:r>
-      <w:r>
-        <w:rPr>
-          <w:lang w:val="en-US"/>
-        </w:rPr>
-        <w:t>offers</w:t>
-      </w:r>
-      <w:r>
-        <w:rPr>
-          <w:lang w:val="en-US"/>
-        </w:rPr>
-        <w:t xml:space="preserve"> a foundation for developing precise models of </w:t>
-      </w:r>
-      <w:r>
-        <w:rPr>
-          <w:lang w:val="en-US"/>
-        </w:rPr>
-        <w:t>inference in communication</w:t>
-      </w:r>
-      <w:r>
-        <w:rPr>
-          <w:lang w:val="en-US"/>
-        </w:rPr>
-        <w:t>.</w:t>
-      </w:r>
-    </w:p>
-    <w:p>
-      <w:pPr>
-        <w:rPr>
-          <w:lang w:val="en-US"/>
-        </w:rPr>
-      </w:pPr>
-    </w:p>
-    <w:p>
-      <w:pPr>
-        <w:rPr>
-          <w:lang w:val="en-US"/>
-        </w:rPr>
-      </w:pPr>
-      <w:r>
-        <w:rPr>
-          <w:lang w:val="en-US"/>
-        </w:rPr>
-        <w:t xml:space="preserve">We hope the </w:t>
-      </w:r>
-      <w:r>
-        <w:rPr>
-          <w:lang w:val="en-US"/>
-        </w:rPr>
-        <w:t>computational</w:t>
-      </w:r>
-      <w:r>
-        <w:rPr>
-          <w:lang w:val="en-US"/>
-        </w:rPr>
-        <w:t xml:space="preserve"> approach we </w:t>
-      </w:r>
-      <w:r>
-        <w:rPr>
-          <w:lang w:val="en-US"/>
-        </w:rPr>
-        <w:t>develop will</w:t>
-      </w:r>
-      <w:r>
-        <w:rPr>
-          <w:lang w:val="en-US"/>
-        </w:rPr>
-        <w:t xml:space="preserve"> be of interest to the </w:t>
-      </w:r>
-      <w:r>
-        <w:rPr>
-          <w:lang w:val="en-US"/>
-        </w:rPr>
-        <w:t xml:space="preserve">wide </w:t>
-      </w:r>
-      <w:r>
-        <w:rPr>
-          <w:lang w:val="en-US"/>
-        </w:rPr>
-        <w:t>readers</w:t>
-      </w:r>
-      <w:r>
-        <w:rPr>
-          <w:lang w:val="en-US"/>
-        </w:rPr>
-        <w:t>hip</w:t>
-      </w:r>
-      <w:r>
-        <w:rPr>
-          <w:lang w:val="en-US"/>
-        </w:rPr>
-        <w:t xml:space="preserve"> of </w:t>
-      </w:r>
-      <w:r>
-        <w:rPr>
-          <w:lang w:val="en-US"/>
-        </w:rPr>
-        <w:t xml:space="preserve">the </w:t>
-      </w:r>
-      <w:r>
-        <w:rPr>
-          <w:lang w:val="en-US"/>
-        </w:rPr>
-        <w:t>Cognition</w:t>
-      </w:r>
-      <w:r>
-        <w:rPr>
-          <w:lang w:val="en-US"/>
-        </w:rPr>
-        <w:t xml:space="preserve"> journal</w:t>
-      </w:r>
-      <w:r>
-        <w:rPr>
-          <w:lang w:val="en-US"/>
-        </w:rPr>
-        <w:t>.</w:t>
-      </w:r>
-    </w:p>
-    <w:p>
-      <w:pPr>
-        <w:rPr>
-          <w:lang w:val="en-US"/>
-        </w:rPr>
-      </w:pPr>
-    </w:p>
-    <w:p>
-      <w:pPr>
-        <w:rPr>
-          <w:lang w:val="en-US"/>
-        </w:rPr>
-      </w:pPr>
-      <w:r>
-        <w:rPr>
-          <w:lang w:val="en-US"/>
-        </w:rPr>
-        <w:t>Sincerely yours,</w:t>
-      </w:r>
-    </w:p>
-    <w:p>
-      <w:pPr>
-        <w:rPr>
-          <w:lang w:val="en-US"/>
-        </w:rPr>
-      </w:pPr>
-      <w:r>
-        <w:rPr>
-          <w:lang w:val="en-US"/>
-        </w:rPr>
-        <w:t>Asya Achimova</w:t>
-      </w:r>
-      <w:r>
-        <w:rPr>
+      <w:proofErr w:type="spellStart"/>
+      <w:r>
+        <w:rPr>
+          <w:rFonts w:ascii="Times New Roman" w:hAnsi="Times New Roman" w:cs="Times New Roman"/>
+          <w:lang w:val="en-US"/>
+        </w:rPr>
+        <w:t>Achimova</w:t>
+      </w:r>
+      <w:proofErr w:type="spellEnd"/>
+      <w:r>
+        <w:rPr>
+          <w:rFonts w:ascii="Times New Roman" w:hAnsi="Times New Roman" w:cs="Times New Roman"/>
           <w:lang w:val="en-US"/>
         </w:rPr>
         <w:t xml:space="preserve">, </w:t>
       </w:r>
-    </w:p>
-    <w:p>
-      <w:pPr>
-        <w:rPr>
-          <w:lang w:val="en-US"/>
-        </w:rPr>
-      </w:pPr>
-    </w:p>
-    <w:p>
-      <w:pPr>
-        <w:rPr>
-          <w:lang w:val="en-US"/>
-        </w:rPr>
-      </w:pPr>
-    </w:p>
-    <w:p>
-      <w:pPr>
-        <w:rPr>
+      <w:r>
+        <w:rPr>
+          <w:rFonts w:ascii="Times New Roman" w:hAnsi="Times New Roman" w:cs="Times New Roman"/>
+          <w:lang w:val="en-US"/>
+        </w:rPr>
+        <w:t xml:space="preserve">Gregory Scontras, Christian </w:t>
+      </w:r>
+      <w:proofErr w:type="spellStart"/>
+      <w:r>
+        <w:rPr>
+          <w:rFonts w:ascii="Times New Roman" w:hAnsi="Times New Roman" w:cs="Times New Roman"/>
+          <w:lang w:val="en-US"/>
+        </w:rPr>
+        <w:t>Stegemann</w:t>
+      </w:r>
+      <w:proofErr w:type="spellEnd"/>
+      <w:r>
+        <w:rPr>
+          <w:rFonts w:ascii="Times New Roman" w:hAnsi="Times New Roman" w:cs="Times New Roman"/>
+          <w:lang w:val="en-US"/>
+        </w:rPr>
+        <w:t xml:space="preserve">-Philipps, Johannes </w:t>
+      </w:r>
+      <w:proofErr w:type="spellStart"/>
+      <w:r>
+        <w:rPr>
+          <w:rFonts w:ascii="Times New Roman" w:hAnsi="Times New Roman" w:cs="Times New Roman"/>
+          <w:lang w:val="en-US"/>
+        </w:rPr>
+        <w:t>Lohmann</w:t>
+      </w:r>
+      <w:proofErr w:type="spellEnd"/>
+      <w:r>
+        <w:rPr>
+          <w:rFonts w:ascii="Times New Roman" w:hAnsi="Times New Roman" w:cs="Times New Roman"/>
+          <w:lang w:val="en-US"/>
+        </w:rPr>
+        <w:t xml:space="preserve">, Martin </w:t>
+      </w:r>
+      <w:proofErr w:type="spellStart"/>
+      <w:r>
+        <w:rPr>
+          <w:rFonts w:ascii="Times New Roman" w:hAnsi="Times New Roman" w:cs="Times New Roman"/>
+          <w:lang w:val="en-US"/>
+        </w:rPr>
+        <w:t>Butz</w:t>
+      </w:r>
+      <w:proofErr w:type="spellEnd"/>
+    </w:p>
+    <w:p>
+      <w:pPr>
+        <w:rPr>
+          <w:rFonts w:ascii="Times New Roman" w:hAnsi="Times New Roman" w:cs="Times New Roman"/>
+          <w:lang w:val="en-US"/>
+        </w:rPr>
+      </w:pPr>
+    </w:p>
+    <w:p>
+      <w:pPr>
+        <w:rPr>
+          <w:rFonts w:ascii="Times New Roman" w:hAnsi="Times New Roman" w:cs="Times New Roman"/>
+          <w:lang w:val="en-US"/>
+        </w:rPr>
+      </w:pPr>
+    </w:p>
+    <w:p>
+      <w:pPr>
+        <w:rPr>
+          <w:rFonts w:ascii="Times New Roman" w:hAnsi="Times New Roman" w:cs="Times New Roman"/>
           <w:lang w:val="en-US"/>
         </w:rPr>
       </w:pPr>
@@ -691,7 +969,7 @@
 </file>
 
 <file path=word/endnotes.xml><?xml version="1.0" encoding="utf-8"?>
-<w:endnotes xmlns:wpc="http://schemas.microsoft.com/office/word/2010/wordprocessingCanvas" xmlns:cx="http://schemas.microsoft.com/office/drawing/2014/chartex" xmlns:cx1="http://schemas.microsoft.com/office/drawing/2015/9/8/chartex" xmlns:cx2="http://schemas.microsoft.com/office/drawing/2015/10/21/chartex" xmlns:cx3="http://schemas.microsoft.com/office/drawing/2016/5/9/chartex" xmlns:cx4="http://schemas.microsoft.com/office/drawing/2016/5/10/chartex" xmlns:cx5="http://schemas.microsoft.com/office/drawing/2016/5/11/chartex" xmlns:cx6="http://schemas.microsoft.com/office/drawing/2016/5/12/chartex" xmlns:cx7="http://schemas.microsoft.com/office/drawing/2016/5/13/chartex" xmlns:cx8="http://schemas.microsoft.com/office/drawing/2016/5/14/chartex" xmlns:mc="http://schemas.openxmlformats.org/markup-compatibility/2006" xmlns:aink="http://schemas.microsoft.com/office/drawing/2016/ink" xmlns:am3d="http://schemas.microsoft.com/office/drawing/2017/model3d" xmlns:o="urn:schemas-microsoft-com:office:office" xmlns:r="http://schemas.openxmlformats.org/officeDocument/2006/relationships" xmlns:m="http://schemas.openxmlformats.org/officeDocument/2006/math" xmlns:v="urn:schemas-microsoft-com:vml" xmlns:wp14="http://schemas.microsoft.com/office/word/2010/wordprocessingDrawing" xmlns:wp="http://schemas.openxmlformats.org/drawingml/2006/wordprocessingDrawing" xmlns:w10="urn:schemas-microsoft-com:office:word" xmlns:w="http://schemas.openxmlformats.org/wordprocessingml/2006/main" xmlns:w14="http://schemas.microsoft.com/office/word/2010/wordml" xmlns:w15="http://schemas.microsoft.com/office/word/2012/wordml" xmlns:w16cex="http://schemas.microsoft.com/office/word/2018/wordml/cex" xmlns:w16cid="http://schemas.microsoft.com/office/word/2016/wordml/cid" xmlns:w16="http://schemas.microsoft.com/office/word/2018/wordml" xmlns:w16se="http://schemas.microsoft.com/office/word/2015/wordml/symex" xmlns:wpg="http://schemas.microsoft.com/office/word/2010/wordprocessingGroup" xmlns:wpi="http://schemas.microsoft.com/office/word/2010/wordprocessingInk" xmlns:wne="http://schemas.microsoft.com/office/word/2006/wordml" xmlns:wps="http://schemas.microsoft.com/office/word/2010/wordprocessingShape" mc:Ignorable="w14 w15 w16se w16cid w16 w16cex wp14">
+<w:endnotes xmlns:wpc="http://schemas.microsoft.com/office/word/2010/wordprocessingCanvas" xmlns:mo="http://schemas.microsoft.com/office/mac/office/2008/main" xmlns:mc="http://schemas.openxmlformats.org/markup-compatibility/2006" xmlns:mv="urn:schemas-microsoft-com:mac:vml" xmlns:o="urn:schemas-microsoft-com:office:office" xmlns:r="http://schemas.openxmlformats.org/officeDocument/2006/relationships" xmlns:m="http://schemas.openxmlformats.org/officeDocument/2006/math" xmlns:v="urn:schemas-microsoft-com:vml" xmlns:wp14="http://schemas.microsoft.com/office/word/2010/wordprocessingDrawing" xmlns:wp="http://schemas.openxmlformats.org/drawingml/2006/wordprocessingDrawing" xmlns:w10="urn:schemas-microsoft-com:office:word" xmlns:w="http://schemas.openxmlformats.org/wordprocessingml/2006/main" xmlns:w14="http://schemas.microsoft.com/office/word/2010/wordml" xmlns:w15="http://schemas.microsoft.com/office/word/2012/wordml" xmlns:wpg="http://schemas.microsoft.com/office/word/2010/wordprocessingGroup" xmlns:wpi="http://schemas.microsoft.com/office/word/2010/wordprocessingInk" xmlns:wne="http://schemas.microsoft.com/office/word/2006/wordml" xmlns:wps="http://schemas.microsoft.com/office/word/2010/wordprocessingShape" mc:Ignorable="w14 w15 wp14">
   <w:endnote w:type="separator" w:id="-1">
     <w:p>
       <w:r>
@@ -710,7 +988,7 @@
 </file>
 
 <file path=word/footer1.xml><?xml version="1.0" encoding="utf-8"?>
-<w:ftr xmlns:wpc="http://schemas.microsoft.com/office/word/2010/wordprocessingCanvas" xmlns:cx="http://schemas.microsoft.com/office/drawing/2014/chartex" xmlns:cx1="http://schemas.microsoft.com/office/drawing/2015/9/8/chartex" xmlns:cx2="http://schemas.microsoft.com/office/drawing/2015/10/21/chartex" xmlns:cx3="http://schemas.microsoft.com/office/drawing/2016/5/9/chartex" xmlns:cx4="http://schemas.microsoft.com/office/drawing/2016/5/10/chartex" xmlns:cx5="http://schemas.microsoft.com/office/drawing/2016/5/11/chartex" xmlns:cx6="http://schemas.microsoft.com/office/drawing/2016/5/12/chartex" xmlns:cx7="http://schemas.microsoft.com/office/drawing/2016/5/13/chartex" xmlns:cx8="http://schemas.microsoft.com/office/drawing/2016/5/14/chartex" xmlns:mc="http://schemas.openxmlformats.org/markup-compatibility/2006" xmlns:aink="http://schemas.microsoft.com/office/drawing/2016/ink" xmlns:am3d="http://schemas.microsoft.com/office/drawing/2017/model3d" xmlns:o="urn:schemas-microsoft-com:office:office" xmlns:r="http://schemas.openxmlformats.org/officeDocument/2006/relationships" xmlns:m="http://schemas.openxmlformats.org/officeDocument/2006/math" xmlns:v="urn:schemas-microsoft-com:vml" xmlns:wp14="http://schemas.microsoft.com/office/word/2010/wordprocessingDrawing" xmlns:wp="http://schemas.openxmlformats.org/drawingml/2006/wordprocessingDrawing" xmlns:w10="urn:schemas-microsoft-com:office:word" xmlns:w="http://schemas.openxmlformats.org/wordprocessingml/2006/main" xmlns:w14="http://schemas.microsoft.com/office/word/2010/wordml" xmlns:w15="http://schemas.microsoft.com/office/word/2012/wordml" xmlns:w16cex="http://schemas.microsoft.com/office/word/2018/wordml/cex" xmlns:w16cid="http://schemas.microsoft.com/office/word/2016/wordml/cid" xmlns:w16="http://schemas.microsoft.com/office/word/2018/wordml" xmlns:w16se="http://schemas.microsoft.com/office/word/2015/wordml/symex" xmlns:wpg="http://schemas.microsoft.com/office/word/2010/wordprocessingGroup" xmlns:wpi="http://schemas.microsoft.com/office/word/2010/wordprocessingInk" xmlns:wne="http://schemas.microsoft.com/office/word/2006/wordml" xmlns:wps="http://schemas.microsoft.com/office/word/2010/wordprocessingShape" mc:Ignorable="w14 w15 w16se w16cid w16 w16cex wp14">
+<w:ftr xmlns:wpc="http://schemas.microsoft.com/office/word/2010/wordprocessingCanvas" xmlns:mo="http://schemas.microsoft.com/office/mac/office/2008/main" xmlns:mc="http://schemas.openxmlformats.org/markup-compatibility/2006" xmlns:mv="urn:schemas-microsoft-com:mac:vml" xmlns:o="urn:schemas-microsoft-com:office:office" xmlns:r="http://schemas.openxmlformats.org/officeDocument/2006/relationships" xmlns:m="http://schemas.openxmlformats.org/officeDocument/2006/math" xmlns:v="urn:schemas-microsoft-com:vml" xmlns:wp14="http://schemas.microsoft.com/office/word/2010/wordprocessingDrawing" xmlns:wp="http://schemas.openxmlformats.org/drawingml/2006/wordprocessingDrawing" xmlns:w10="urn:schemas-microsoft-com:office:word" xmlns:w="http://schemas.openxmlformats.org/wordprocessingml/2006/main" xmlns:w14="http://schemas.microsoft.com/office/word/2010/wordml" xmlns:w15="http://schemas.microsoft.com/office/word/2012/wordml" xmlns:wpg="http://schemas.microsoft.com/office/word/2010/wordprocessingGroup" xmlns:wpi="http://schemas.microsoft.com/office/word/2010/wordprocessingInk" xmlns:wne="http://schemas.microsoft.com/office/word/2006/wordml" xmlns:wps="http://schemas.microsoft.com/office/word/2010/wordprocessingShape" mc:Ignorable="w14 w15 wp14">
   <w:p>
     <w:pPr>
       <w:pStyle w:val="Footer"/>
@@ -720,7 +998,7 @@
 </file>
 
 <file path=word/footer2.xml><?xml version="1.0" encoding="utf-8"?>
-<w:ftr xmlns:wpc="http://schemas.microsoft.com/office/word/2010/wordprocessingCanvas" xmlns:cx="http://schemas.microsoft.com/office/drawing/2014/chartex" xmlns:cx1="http://schemas.microsoft.com/office/drawing/2015/9/8/chartex" xmlns:cx2="http://schemas.microsoft.com/office/drawing/2015/10/21/chartex" xmlns:cx3="http://schemas.microsoft.com/office/drawing/2016/5/9/chartex" xmlns:cx4="http://schemas.microsoft.com/office/drawing/2016/5/10/chartex" xmlns:cx5="http://schemas.microsoft.com/office/drawing/2016/5/11/chartex" xmlns:cx6="http://schemas.microsoft.com/office/drawing/2016/5/12/chartex" xmlns:cx7="http://schemas.microsoft.com/office/drawing/2016/5/13/chartex" xmlns:cx8="http://schemas.microsoft.com/office/drawing/2016/5/14/chartex" xmlns:mc="http://schemas.openxmlformats.org/markup-compatibility/2006" xmlns:aink="http://schemas.microsoft.com/office/drawing/2016/ink" xmlns:am3d="http://schemas.microsoft.com/office/drawing/2017/model3d" xmlns:o="urn:schemas-microsoft-com:office:office" xmlns:r="http://schemas.openxmlformats.org/officeDocument/2006/relationships" xmlns:m="http://schemas.openxmlformats.org/officeDocument/2006/math" xmlns:v="urn:schemas-microsoft-com:vml" xmlns:wp14="http://schemas.microsoft.com/office/word/2010/wordprocessingDrawing" xmlns:wp="http://schemas.openxmlformats.org/drawingml/2006/wordprocessingDrawing" xmlns:w10="urn:schemas-microsoft-com:office:word" xmlns:w="http://schemas.openxmlformats.org/wordprocessingml/2006/main" xmlns:w14="http://schemas.microsoft.com/office/word/2010/wordml" xmlns:w15="http://schemas.microsoft.com/office/word/2012/wordml" xmlns:w16cex="http://schemas.microsoft.com/office/word/2018/wordml/cex" xmlns:w16cid="http://schemas.microsoft.com/office/word/2016/wordml/cid" xmlns:w16="http://schemas.microsoft.com/office/word/2018/wordml" xmlns:w16se="http://schemas.microsoft.com/office/word/2015/wordml/symex" xmlns:wpg="http://schemas.microsoft.com/office/word/2010/wordprocessingGroup" xmlns:wpi="http://schemas.microsoft.com/office/word/2010/wordprocessingInk" xmlns:wne="http://schemas.microsoft.com/office/word/2006/wordml" xmlns:wps="http://schemas.microsoft.com/office/word/2010/wordprocessingShape" mc:Ignorable="w14 w15 w16se w16cid w16 w16cex wp14">
+<w:ftr xmlns:wpc="http://schemas.microsoft.com/office/word/2010/wordprocessingCanvas" xmlns:mo="http://schemas.microsoft.com/office/mac/office/2008/main" xmlns:mc="http://schemas.openxmlformats.org/markup-compatibility/2006" xmlns:mv="urn:schemas-microsoft-com:mac:vml" xmlns:o="urn:schemas-microsoft-com:office:office" xmlns:r="http://schemas.openxmlformats.org/officeDocument/2006/relationships" xmlns:m="http://schemas.openxmlformats.org/officeDocument/2006/math" xmlns:v="urn:schemas-microsoft-com:vml" xmlns:wp14="http://schemas.microsoft.com/office/word/2010/wordprocessingDrawing" xmlns:wp="http://schemas.openxmlformats.org/drawingml/2006/wordprocessingDrawing" xmlns:w10="urn:schemas-microsoft-com:office:word" xmlns:w="http://schemas.openxmlformats.org/wordprocessingml/2006/main" xmlns:w14="http://schemas.microsoft.com/office/word/2010/wordml" xmlns:w15="http://schemas.microsoft.com/office/word/2012/wordml" xmlns:wpg="http://schemas.microsoft.com/office/word/2010/wordprocessingGroup" xmlns:wpi="http://schemas.microsoft.com/office/word/2010/wordprocessingInk" xmlns:wne="http://schemas.microsoft.com/office/word/2006/wordml" xmlns:wps="http://schemas.microsoft.com/office/word/2010/wordprocessingShape" mc:Ignorable="w14 w15 wp14">
   <w:p>
     <w:pPr>
       <w:pStyle w:val="Footer"/>
@@ -730,7 +1008,7 @@
 </file>
 
 <file path=word/footer3.xml><?xml version="1.0" encoding="utf-8"?>
-<w:ftr xmlns:wpc="http://schemas.microsoft.com/office/word/2010/wordprocessingCanvas" xmlns:cx="http://schemas.microsoft.com/office/drawing/2014/chartex" xmlns:cx1="http://schemas.microsoft.com/office/drawing/2015/9/8/chartex" xmlns:cx2="http://schemas.microsoft.com/office/drawing/2015/10/21/chartex" xmlns:cx3="http://schemas.microsoft.com/office/drawing/2016/5/9/chartex" xmlns:cx4="http://schemas.microsoft.com/office/drawing/2016/5/10/chartex" xmlns:cx5="http://schemas.microsoft.com/office/drawing/2016/5/11/chartex" xmlns:cx6="http://schemas.microsoft.com/office/drawing/2016/5/12/chartex" xmlns:cx7="http://schemas.microsoft.com/office/drawing/2016/5/13/chartex" xmlns:cx8="http://schemas.microsoft.com/office/drawing/2016/5/14/chartex" xmlns:mc="http://schemas.openxmlformats.org/markup-compatibility/2006" xmlns:aink="http://schemas.microsoft.com/office/drawing/2016/ink" xmlns:am3d="http://schemas.microsoft.com/office/drawing/2017/model3d" xmlns:o="urn:schemas-microsoft-com:office:office" xmlns:r="http://schemas.openxmlformats.org/officeDocument/2006/relationships" xmlns:m="http://schemas.openxmlformats.org/officeDocument/2006/math" xmlns:v="urn:schemas-microsoft-com:vml" xmlns:wp14="http://schemas.microsoft.com/office/word/2010/wordprocessingDrawing" xmlns:wp="http://schemas.openxmlformats.org/drawingml/2006/wordprocessingDrawing" xmlns:w10="urn:schemas-microsoft-com:office:word" xmlns:w="http://schemas.openxmlformats.org/wordprocessingml/2006/main" xmlns:w14="http://schemas.microsoft.com/office/word/2010/wordml" xmlns:w15="http://schemas.microsoft.com/office/word/2012/wordml" xmlns:w16cex="http://schemas.microsoft.com/office/word/2018/wordml/cex" xmlns:w16cid="http://schemas.microsoft.com/office/word/2016/wordml/cid" xmlns:w16="http://schemas.microsoft.com/office/word/2018/wordml" xmlns:w16se="http://schemas.microsoft.com/office/word/2015/wordml/symex" xmlns:wpg="http://schemas.microsoft.com/office/word/2010/wordprocessingGroup" xmlns:wpi="http://schemas.microsoft.com/office/word/2010/wordprocessingInk" xmlns:wne="http://schemas.microsoft.com/office/word/2006/wordml" xmlns:wps="http://schemas.microsoft.com/office/word/2010/wordprocessingShape" mc:Ignorable="w14 w15 w16se w16cid w16 w16cex wp14">
+<w:ftr xmlns:wpc="http://schemas.microsoft.com/office/word/2010/wordprocessingCanvas" xmlns:mo="http://schemas.microsoft.com/office/mac/office/2008/main" xmlns:mc="http://schemas.openxmlformats.org/markup-compatibility/2006" xmlns:mv="urn:schemas-microsoft-com:mac:vml" xmlns:o="urn:schemas-microsoft-com:office:office" xmlns:r="http://schemas.openxmlformats.org/officeDocument/2006/relationships" xmlns:m="http://schemas.openxmlformats.org/officeDocument/2006/math" xmlns:v="urn:schemas-microsoft-com:vml" xmlns:wp14="http://schemas.microsoft.com/office/word/2010/wordprocessingDrawing" xmlns:wp="http://schemas.openxmlformats.org/drawingml/2006/wordprocessingDrawing" xmlns:w10="urn:schemas-microsoft-com:office:word" xmlns:w="http://schemas.openxmlformats.org/wordprocessingml/2006/main" xmlns:w14="http://schemas.microsoft.com/office/word/2010/wordml" xmlns:w15="http://schemas.microsoft.com/office/word/2012/wordml" xmlns:wpg="http://schemas.microsoft.com/office/word/2010/wordprocessingGroup" xmlns:wpi="http://schemas.microsoft.com/office/word/2010/wordprocessingInk" xmlns:wne="http://schemas.microsoft.com/office/word/2006/wordml" xmlns:wps="http://schemas.microsoft.com/office/word/2010/wordprocessingShape" mc:Ignorable="w14 w15 wp14">
   <w:p>
     <w:pPr>
       <w:pStyle w:val="Footer"/>
@@ -740,7 +1018,7 @@
 </file>
 
 <file path=word/footnotes.xml><?xml version="1.0" encoding="utf-8"?>
-<w:footnotes xmlns:wpc="http://schemas.microsoft.com/office/word/2010/wordprocessingCanvas" xmlns:cx="http://schemas.microsoft.com/office/drawing/2014/chartex" xmlns:cx1="http://schemas.microsoft.com/office/drawing/2015/9/8/chartex" xmlns:cx2="http://schemas.microsoft.com/office/drawing/2015/10/21/chartex" xmlns:cx3="http://schemas.microsoft.com/office/drawing/2016/5/9/chartex" xmlns:cx4="http://schemas.microsoft.com/office/drawing/2016/5/10/chartex" xmlns:cx5="http://schemas.microsoft.com/office/drawing/2016/5/11/chartex" xmlns:cx6="http://schemas.microsoft.com/office/drawing/2016/5/12/chartex" xmlns:cx7="http://schemas.microsoft.com/office/drawing/2016/5/13/chartex" xmlns:cx8="http://schemas.microsoft.com/office/drawing/2016/5/14/chartex" xmlns:mc="http://schemas.openxmlformats.org/markup-compatibility/2006" xmlns:aink="http://schemas.microsoft.com/office/drawing/2016/ink" xmlns:am3d="http://schemas.microsoft.com/office/drawing/2017/model3d" xmlns:o="urn:schemas-microsoft-com:office:office" xmlns:r="http://schemas.openxmlformats.org/officeDocument/2006/relationships" xmlns:m="http://schemas.openxmlformats.org/officeDocument/2006/math" xmlns:v="urn:schemas-microsoft-com:vml" xmlns:wp14="http://schemas.microsoft.com/office/word/2010/wordprocessingDrawing" xmlns:wp="http://schemas.openxmlformats.org/drawingml/2006/wordprocessingDrawing" xmlns:w10="urn:schemas-microsoft-com:office:word" xmlns:w="http://schemas.openxmlformats.org/wordprocessingml/2006/main" xmlns:w14="http://schemas.microsoft.com/office/word/2010/wordml" xmlns:w15="http://schemas.microsoft.com/office/word/2012/wordml" xmlns:w16cex="http://schemas.microsoft.com/office/word/2018/wordml/cex" xmlns:w16cid="http://schemas.microsoft.com/office/word/2016/wordml/cid" xmlns:w16="http://schemas.microsoft.com/office/word/2018/wordml" xmlns:w16se="http://schemas.microsoft.com/office/word/2015/wordml/symex" xmlns:wpg="http://schemas.microsoft.com/office/word/2010/wordprocessingGroup" xmlns:wpi="http://schemas.microsoft.com/office/word/2010/wordprocessingInk" xmlns:wne="http://schemas.microsoft.com/office/word/2006/wordml" xmlns:wps="http://schemas.microsoft.com/office/word/2010/wordprocessingShape" mc:Ignorable="w14 w15 w16se w16cid w16 w16cex wp14">
+<w:footnotes xmlns:wpc="http://schemas.microsoft.com/office/word/2010/wordprocessingCanvas" xmlns:mo="http://schemas.microsoft.com/office/mac/office/2008/main" xmlns:mc="http://schemas.openxmlformats.org/markup-compatibility/2006" xmlns:mv="urn:schemas-microsoft-com:mac:vml" xmlns:o="urn:schemas-microsoft-com:office:office" xmlns:r="http://schemas.openxmlformats.org/officeDocument/2006/relationships" xmlns:m="http://schemas.openxmlformats.org/officeDocument/2006/math" xmlns:v="urn:schemas-microsoft-com:vml" xmlns:wp14="http://schemas.microsoft.com/office/word/2010/wordprocessingDrawing" xmlns:wp="http://schemas.openxmlformats.org/drawingml/2006/wordprocessingDrawing" xmlns:w10="urn:schemas-microsoft-com:office:word" xmlns:w="http://schemas.openxmlformats.org/wordprocessingml/2006/main" xmlns:w14="http://schemas.microsoft.com/office/word/2010/wordml" xmlns:w15="http://schemas.microsoft.com/office/word/2012/wordml" xmlns:wpg="http://schemas.microsoft.com/office/word/2010/wordprocessingGroup" xmlns:wpi="http://schemas.microsoft.com/office/word/2010/wordprocessingInk" xmlns:wne="http://schemas.microsoft.com/office/word/2006/wordml" xmlns:wps="http://schemas.microsoft.com/office/word/2010/wordprocessingShape" mc:Ignorable="w14 w15 wp14">
   <w:footnote w:type="separator" w:id="-1">
     <w:p>
       <w:r>
@@ -759,7 +1037,7 @@
 </file>
 
 <file path=word/header1.xml><?xml version="1.0" encoding="utf-8"?>
-<w:hdr xmlns:wpc="http://schemas.microsoft.com/office/word/2010/wordprocessingCanvas" xmlns:cx="http://schemas.microsoft.com/office/drawing/2014/chartex" xmlns:cx1="http://schemas.microsoft.com/office/drawing/2015/9/8/chartex" xmlns:cx2="http://schemas.microsoft.com/office/drawing/2015/10/21/chartex" xmlns:cx3="http://schemas.microsoft.com/office/drawing/2016/5/9/chartex" xmlns:cx4="http://schemas.microsoft.com/office/drawing/2016/5/10/chartex" xmlns:cx5="http://schemas.microsoft.com/office/drawing/2016/5/11/chartex" xmlns:cx6="http://schemas.microsoft.com/office/drawing/2016/5/12/chartex" xmlns:cx7="http://schemas.microsoft.com/office/drawing/2016/5/13/chartex" xmlns:cx8="http://schemas.microsoft.com/office/drawing/2016/5/14/chartex" xmlns:mc="http://schemas.openxmlformats.org/markup-compatibility/2006" xmlns:aink="http://schemas.microsoft.com/office/drawing/2016/ink" xmlns:am3d="http://schemas.microsoft.com/office/drawing/2017/model3d" xmlns:o="urn:schemas-microsoft-com:office:office" xmlns:r="http://schemas.openxmlformats.org/officeDocument/2006/relationships" xmlns:m="http://schemas.openxmlformats.org/officeDocument/2006/math" xmlns:v="urn:schemas-microsoft-com:vml" xmlns:wp14="http://schemas.microsoft.com/office/word/2010/wordprocessingDrawing" xmlns:wp="http://schemas.openxmlformats.org/drawingml/2006/wordprocessingDrawing" xmlns:w10="urn:schemas-microsoft-com:office:word" xmlns:w="http://schemas.openxmlformats.org/wordprocessingml/2006/main" xmlns:w14="http://schemas.microsoft.com/office/word/2010/wordml" xmlns:w15="http://schemas.microsoft.com/office/word/2012/wordml" xmlns:w16cex="http://schemas.microsoft.com/office/word/2018/wordml/cex" xmlns:w16cid="http://schemas.microsoft.com/office/word/2016/wordml/cid" xmlns:w16="http://schemas.microsoft.com/office/word/2018/wordml" xmlns:w16se="http://schemas.microsoft.com/office/word/2015/wordml/symex" xmlns:wpg="http://schemas.microsoft.com/office/word/2010/wordprocessingGroup" xmlns:wpi="http://schemas.microsoft.com/office/word/2010/wordprocessingInk" xmlns:wne="http://schemas.microsoft.com/office/word/2006/wordml" xmlns:wps="http://schemas.microsoft.com/office/word/2010/wordprocessingShape" mc:Ignorable="w14 w15 w16se w16cid w16 w16cex wp14">
+<w:hdr xmlns:wpc="http://schemas.microsoft.com/office/word/2010/wordprocessingCanvas" xmlns:mo="http://schemas.microsoft.com/office/mac/office/2008/main" xmlns:mc="http://schemas.openxmlformats.org/markup-compatibility/2006" xmlns:mv="urn:schemas-microsoft-com:mac:vml" xmlns:o="urn:schemas-microsoft-com:office:office" xmlns:r="http://schemas.openxmlformats.org/officeDocument/2006/relationships" xmlns:m="http://schemas.openxmlformats.org/officeDocument/2006/math" xmlns:v="urn:schemas-microsoft-com:vml" xmlns:wp14="http://schemas.microsoft.com/office/word/2010/wordprocessingDrawing" xmlns:wp="http://schemas.openxmlformats.org/drawingml/2006/wordprocessingDrawing" xmlns:w10="urn:schemas-microsoft-com:office:word" xmlns:w="http://schemas.openxmlformats.org/wordprocessingml/2006/main" xmlns:w14="http://schemas.microsoft.com/office/word/2010/wordml" xmlns:w15="http://schemas.microsoft.com/office/word/2012/wordml" xmlns:wpg="http://schemas.microsoft.com/office/word/2010/wordprocessingGroup" xmlns:wpi="http://schemas.microsoft.com/office/word/2010/wordprocessingInk" xmlns:wne="http://schemas.microsoft.com/office/word/2006/wordml" xmlns:wps="http://schemas.microsoft.com/office/word/2010/wordprocessingShape" mc:Ignorable="w14 w15 wp14">
   <w:p>
     <w:pPr>
       <w:pStyle w:val="Header"/>
@@ -769,7 +1047,7 @@
 </file>
 
 <file path=word/header2.xml><?xml version="1.0" encoding="utf-8"?>
-<w:hdr xmlns:wpc="http://schemas.microsoft.com/office/word/2010/wordprocessingCanvas" xmlns:cx="http://schemas.microsoft.com/office/drawing/2014/chartex" xmlns:cx1="http://schemas.microsoft.com/office/drawing/2015/9/8/chartex" xmlns:cx2="http://schemas.microsoft.com/office/drawing/2015/10/21/chartex" xmlns:cx3="http://schemas.microsoft.com/office/drawing/2016/5/9/chartex" xmlns:cx4="http://schemas.microsoft.com/office/drawing/2016/5/10/chartex" xmlns:cx5="http://schemas.microsoft.com/office/drawing/2016/5/11/chartex" xmlns:cx6="http://schemas.microsoft.com/office/drawing/2016/5/12/chartex" xmlns:cx7="http://schemas.microsoft.com/office/drawing/2016/5/13/chartex" xmlns:cx8="http://schemas.microsoft.com/office/drawing/2016/5/14/chartex" xmlns:mc="http://schemas.openxmlformats.org/markup-compatibility/2006" xmlns:aink="http://schemas.microsoft.com/office/drawing/2016/ink" xmlns:am3d="http://schemas.microsoft.com/office/drawing/2017/model3d" xmlns:o="urn:schemas-microsoft-com:office:office" xmlns:r="http://schemas.openxmlformats.org/officeDocument/2006/relationships" xmlns:m="http://schemas.openxmlformats.org/officeDocument/2006/math" xmlns:v="urn:schemas-microsoft-com:vml" xmlns:wp14="http://schemas.microsoft.com/office/word/2010/wordprocessingDrawing" xmlns:wp="http://schemas.openxmlformats.org/drawingml/2006/wordprocessingDrawing" xmlns:w10="urn:schemas-microsoft-com:office:word" xmlns:w="http://schemas.openxmlformats.org/wordprocessingml/2006/main" xmlns:w14="http://schemas.microsoft.com/office/word/2010/wordml" xmlns:w15="http://schemas.microsoft.com/office/word/2012/wordml" xmlns:w16cex="http://schemas.microsoft.com/office/word/2018/wordml/cex" xmlns:w16cid="http://schemas.microsoft.com/office/word/2016/wordml/cid" xmlns:w16="http://schemas.microsoft.com/office/word/2018/wordml" xmlns:w16se="http://schemas.microsoft.com/office/word/2015/wordml/symex" xmlns:wpg="http://schemas.microsoft.com/office/word/2010/wordprocessingGroup" xmlns:wpi="http://schemas.microsoft.com/office/word/2010/wordprocessingInk" xmlns:wne="http://schemas.microsoft.com/office/word/2006/wordml" xmlns:wps="http://schemas.microsoft.com/office/word/2010/wordprocessingShape" mc:Ignorable="w14 w15 w16se w16cid w16 w16cex wp14">
+<w:hdr xmlns:wpc="http://schemas.microsoft.com/office/word/2010/wordprocessingCanvas" xmlns:mo="http://schemas.microsoft.com/office/mac/office/2008/main" xmlns:mc="http://schemas.openxmlformats.org/markup-compatibility/2006" xmlns:mv="urn:schemas-microsoft-com:mac:vml" xmlns:o="urn:schemas-microsoft-com:office:office" xmlns:r="http://schemas.openxmlformats.org/officeDocument/2006/relationships" xmlns:m="http://schemas.openxmlformats.org/officeDocument/2006/math" xmlns:v="urn:schemas-microsoft-com:vml" xmlns:wp14="http://schemas.microsoft.com/office/word/2010/wordprocessingDrawing" xmlns:wp="http://schemas.openxmlformats.org/drawingml/2006/wordprocessingDrawing" xmlns:w10="urn:schemas-microsoft-com:office:word" xmlns:w="http://schemas.openxmlformats.org/wordprocessingml/2006/main" xmlns:w14="http://schemas.microsoft.com/office/word/2010/wordml" xmlns:w15="http://schemas.microsoft.com/office/word/2012/wordml" xmlns:wpg="http://schemas.microsoft.com/office/word/2010/wordprocessingGroup" xmlns:wpi="http://schemas.microsoft.com/office/word/2010/wordprocessingInk" xmlns:wne="http://schemas.microsoft.com/office/word/2006/wordml" xmlns:wps="http://schemas.microsoft.com/office/word/2010/wordprocessingShape" mc:Ignorable="w14 w15 wp14">
   <w:p>
     <w:pPr>
       <w:pStyle w:val="Header"/>
@@ -779,7 +1057,7 @@
 </file>
 
 <file path=word/header3.xml><?xml version="1.0" encoding="utf-8"?>
-<w:hdr xmlns:wpc="http://schemas.microsoft.com/office/word/2010/wordprocessingCanvas" xmlns:cx="http://schemas.microsoft.com/office/drawing/2014/chartex" xmlns:cx1="http://schemas.microsoft.com/office/drawing/2015/9/8/chartex" xmlns:cx2="http://schemas.microsoft.com/office/drawing/2015/10/21/chartex" xmlns:cx3="http://schemas.microsoft.com/office/drawing/2016/5/9/chartex" xmlns:cx4="http://schemas.microsoft.com/office/drawing/2016/5/10/chartex" xmlns:cx5="http://schemas.microsoft.com/office/drawing/2016/5/11/chartex" xmlns:cx6="http://schemas.microsoft.com/office/drawing/2016/5/12/chartex" xmlns:cx7="http://schemas.microsoft.com/office/drawing/2016/5/13/chartex" xmlns:cx8="http://schemas.microsoft.com/office/drawing/2016/5/14/chartex" xmlns:mc="http://schemas.openxmlformats.org/markup-compatibility/2006" xmlns:aink="http://schemas.microsoft.com/office/drawing/2016/ink" xmlns:am3d="http://schemas.microsoft.com/office/drawing/2017/model3d" xmlns:o="urn:schemas-microsoft-com:office:office" xmlns:r="http://schemas.openxmlformats.org/officeDocument/2006/relationships" xmlns:m="http://schemas.openxmlformats.org/officeDocument/2006/math" xmlns:v="urn:schemas-microsoft-com:vml" xmlns:wp14="http://schemas.microsoft.com/office/word/2010/wordprocessingDrawing" xmlns:wp="http://schemas.openxmlformats.org/drawingml/2006/wordprocessingDrawing" xmlns:w10="urn:schemas-microsoft-com:office:word" xmlns:w="http://schemas.openxmlformats.org/wordprocessingml/2006/main" xmlns:w14="http://schemas.microsoft.com/office/word/2010/wordml" xmlns:w15="http://schemas.microsoft.com/office/word/2012/wordml" xmlns:w16cex="http://schemas.microsoft.com/office/word/2018/wordml/cex" xmlns:w16cid="http://schemas.microsoft.com/office/word/2016/wordml/cid" xmlns:w16="http://schemas.microsoft.com/office/word/2018/wordml" xmlns:w16se="http://schemas.microsoft.com/office/word/2015/wordml/symex" xmlns:wpg="http://schemas.microsoft.com/office/word/2010/wordprocessingGroup" xmlns:wpi="http://schemas.microsoft.com/office/word/2010/wordprocessingInk" xmlns:wne="http://schemas.microsoft.com/office/word/2006/wordml" xmlns:wps="http://schemas.microsoft.com/office/word/2010/wordprocessingShape" mc:Ignorable="w14 w15 w16se w16cid w16 w16cex wp14">
+<w:hdr xmlns:wpc="http://schemas.microsoft.com/office/word/2010/wordprocessingCanvas" xmlns:mo="http://schemas.microsoft.com/office/mac/office/2008/main" xmlns:mc="http://schemas.openxmlformats.org/markup-compatibility/2006" xmlns:mv="urn:schemas-microsoft-com:mac:vml" xmlns:o="urn:schemas-microsoft-com:office:office" xmlns:r="http://schemas.openxmlformats.org/officeDocument/2006/relationships" xmlns:m="http://schemas.openxmlformats.org/officeDocument/2006/math" xmlns:v="urn:schemas-microsoft-com:vml" xmlns:wp14="http://schemas.microsoft.com/office/word/2010/wordprocessingDrawing" xmlns:wp="http://schemas.openxmlformats.org/drawingml/2006/wordprocessingDrawing" xmlns:w10="urn:schemas-microsoft-com:office:word" xmlns:w="http://schemas.openxmlformats.org/wordprocessingml/2006/main" xmlns:w14="http://schemas.microsoft.com/office/word/2010/wordml" xmlns:w15="http://schemas.microsoft.com/office/word/2012/wordml" xmlns:wpg="http://schemas.microsoft.com/office/word/2010/wordprocessingGroup" xmlns:wpi="http://schemas.microsoft.com/office/word/2010/wordprocessingInk" xmlns:wne="http://schemas.microsoft.com/office/word/2006/wordml" xmlns:wps="http://schemas.microsoft.com/office/word/2010/wordprocessingShape" mc:Ignorable="w14 w15 wp14">
   <w:p>
     <w:pPr>
       <w:pStyle w:val="Header"/>
@@ -789,7 +1067,7 @@
 </file>
 
 <file path=word/styles.xml><?xml version="1.0" encoding="utf-8"?>
-<w:styles xmlns:mc="http://schemas.openxmlformats.org/markup-compatibility/2006" xmlns:r="http://schemas.openxmlformats.org/officeDocument/2006/relationships" xmlns:w="http://schemas.openxmlformats.org/wordprocessingml/2006/main" xmlns:w14="http://schemas.microsoft.com/office/word/2010/wordml" xmlns:w15="http://schemas.microsoft.com/office/word/2012/wordml" xmlns:w16cex="http://schemas.microsoft.com/office/word/2018/wordml/cex" xmlns:w16cid="http://schemas.microsoft.com/office/word/2016/wordml/cid" xmlns:w16="http://schemas.microsoft.com/office/word/2018/wordml" xmlns:w16se="http://schemas.microsoft.com/office/word/2015/wordml/symex" mc:Ignorable="w14 w15 w16se w16cid w16 w16cex">
+<w:styles xmlns:mc="http://schemas.openxmlformats.org/markup-compatibility/2006" xmlns:r="http://schemas.openxmlformats.org/officeDocument/2006/relationships" xmlns:w="http://schemas.openxmlformats.org/wordprocessingml/2006/main" xmlns:w14="http://schemas.microsoft.com/office/word/2010/wordml" xmlns:w15="http://schemas.microsoft.com/office/word/2012/wordml" mc:Ignorable="w14 w15">
   <w:docDefaults>
     <w:rPrDefault>
       <w:rPr>
@@ -801,7 +1079,7 @@
     </w:rPrDefault>
     <w:pPrDefault/>
   </w:docDefaults>
-  <w:latentStyles w:defLockedState="0" w:defUIPriority="99" w:defSemiHidden="0" w:defUnhideWhenUsed="0" w:defQFormat="0" w:count="376">
+  <w:latentStyles w:defLockedState="0" w:defUIPriority="99" w:defSemiHidden="0" w:defUnhideWhenUsed="0" w:defQFormat="0" w:count="382">
     <w:lsdException w:name="Normal" w:uiPriority="0" w:qFormat="1"/>
     <w:lsdException w:name="heading 1" w:uiPriority="9" w:qFormat="1"/>
     <w:lsdException w:name="heading 2" w:semiHidden="1" w:uiPriority="9" w:unhideWhenUsed="1" w:qFormat="1"/>
@@ -1175,9 +1453,6 @@
     <w:lsdException w:name="List Table 7 Colorful Accent 6" w:uiPriority="52"/>
     <w:lsdException w:name="Mention" w:semiHidden="1" w:unhideWhenUsed="1"/>
     <w:lsdException w:name="Smart Hyperlink" w:semiHidden="1" w:unhideWhenUsed="1"/>
-    <w:lsdException w:name="Hashtag" w:semiHidden="1" w:unhideWhenUsed="1"/>
-    <w:lsdException w:name="Unresolved Mention" w:semiHidden="1" w:unhideWhenUsed="1"/>
-    <w:lsdException w:name="Smart Link" w:semiHidden="1" w:unhideWhenUsed="1"/>
   </w:latentStyles>
   <w:style w:type="paragraph" w:default="1" w:styleId="Normal">
     <w:name w:val="Normal"/>

</xml_diff>

<commit_message>
final edits and submission
</commit_message>
<xml_diff>
--- a/writing/2020_Cognition/Letter-Cognition.docx
+++ b/writing/2020_Cognition/Letter-Cognition.docx
@@ -1,6 +1,6 @@
 
 <file path=word/document.xml><?xml version="1.0" encoding="utf-8"?>
-<w:document xmlns:wpc="http://schemas.microsoft.com/office/word/2010/wordprocessingCanvas" xmlns:mo="http://schemas.microsoft.com/office/mac/office/2008/main" xmlns:mc="http://schemas.openxmlformats.org/markup-compatibility/2006" xmlns:mv="urn:schemas-microsoft-com:mac:vml" xmlns:o="urn:schemas-microsoft-com:office:office" xmlns:r="http://schemas.openxmlformats.org/officeDocument/2006/relationships" xmlns:m="http://schemas.openxmlformats.org/officeDocument/2006/math" xmlns:v="urn:schemas-microsoft-com:vml" xmlns:wp14="http://schemas.microsoft.com/office/word/2010/wordprocessingDrawing" xmlns:wp="http://schemas.openxmlformats.org/drawingml/2006/wordprocessingDrawing" xmlns:w10="urn:schemas-microsoft-com:office:word" xmlns:w="http://schemas.openxmlformats.org/wordprocessingml/2006/main" xmlns:w14="http://schemas.microsoft.com/office/word/2010/wordml" xmlns:w15="http://schemas.microsoft.com/office/word/2012/wordml" xmlns:wpg="http://schemas.microsoft.com/office/word/2010/wordprocessingGroup" xmlns:wpi="http://schemas.microsoft.com/office/word/2010/wordprocessingInk" xmlns:wne="http://schemas.microsoft.com/office/word/2006/wordml" xmlns:wps="http://schemas.microsoft.com/office/word/2010/wordprocessingShape" mc:Ignorable="w14 w15 wp14">
+<w:document xmlns:wpc="http://schemas.microsoft.com/office/word/2010/wordprocessingCanvas" xmlns:cx="http://schemas.microsoft.com/office/drawing/2014/chartex" xmlns:cx1="http://schemas.microsoft.com/office/drawing/2015/9/8/chartex" xmlns:cx2="http://schemas.microsoft.com/office/drawing/2015/10/21/chartex" xmlns:cx3="http://schemas.microsoft.com/office/drawing/2016/5/9/chartex" xmlns:cx4="http://schemas.microsoft.com/office/drawing/2016/5/10/chartex" xmlns:cx5="http://schemas.microsoft.com/office/drawing/2016/5/11/chartex" xmlns:cx6="http://schemas.microsoft.com/office/drawing/2016/5/12/chartex" xmlns:cx7="http://schemas.microsoft.com/office/drawing/2016/5/13/chartex" xmlns:cx8="http://schemas.microsoft.com/office/drawing/2016/5/14/chartex" xmlns:mc="http://schemas.openxmlformats.org/markup-compatibility/2006" xmlns:aink="http://schemas.microsoft.com/office/drawing/2016/ink" xmlns:am3d="http://schemas.microsoft.com/office/drawing/2017/model3d" xmlns:o="urn:schemas-microsoft-com:office:office" xmlns:r="http://schemas.openxmlformats.org/officeDocument/2006/relationships" xmlns:m="http://schemas.openxmlformats.org/officeDocument/2006/math" xmlns:v="urn:schemas-microsoft-com:vml" xmlns:wp14="http://schemas.microsoft.com/office/word/2010/wordprocessingDrawing" xmlns:wp="http://schemas.openxmlformats.org/drawingml/2006/wordprocessingDrawing" xmlns:w10="urn:schemas-microsoft-com:office:word" xmlns:w="http://schemas.openxmlformats.org/wordprocessingml/2006/main" xmlns:w14="http://schemas.microsoft.com/office/word/2010/wordml" xmlns:w15="http://schemas.microsoft.com/office/word/2012/wordml" xmlns:w16cex="http://schemas.microsoft.com/office/word/2018/wordml/cex" xmlns:w16cid="http://schemas.microsoft.com/office/word/2016/wordml/cid" xmlns:w16="http://schemas.microsoft.com/office/word/2018/wordml" xmlns:w16se="http://schemas.microsoft.com/office/word/2015/wordml/symex" xmlns:wpg="http://schemas.microsoft.com/office/word/2010/wordprocessingGroup" xmlns:wpi="http://schemas.microsoft.com/office/word/2010/wordprocessingInk" xmlns:wne="http://schemas.microsoft.com/office/word/2006/wordml" xmlns:wps="http://schemas.microsoft.com/office/word/2010/wordprocessingShape" mc:Ignorable="w14 w15 w16se w16cid w16 w16cex wp14">
   <w:body>
     <w:p>
       <w:pPr>
@@ -164,15 +164,612 @@
           <w:rFonts w:ascii="Times New Roman" w:hAnsi="Times New Roman" w:cs="Times New Roman"/>
           <w:lang w:val="en-US"/>
         </w:rPr>
+        <w:t xml:space="preserve"> Universität Tübingen</w:t>
+      </w:r>
+    </w:p>
+    <w:p>
+      <w:pPr>
+        <w:jc w:val="right"/>
+        <w:rPr>
+          <w:rFonts w:ascii="Times New Roman" w:hAnsi="Times New Roman" w:cs="Times New Roman"/>
+          <w:lang w:val="en-US"/>
+        </w:rPr>
+      </w:pPr>
+    </w:p>
+    <w:p>
+      <w:pPr>
+        <w:jc w:val="right"/>
+        <w:rPr>
+          <w:rFonts w:ascii="Times New Roman" w:hAnsi="Times New Roman" w:cs="Times New Roman"/>
+          <w:lang w:val="en-US"/>
+        </w:rPr>
+      </w:pPr>
+      <w:r>
+        <w:rPr>
+          <w:rFonts w:ascii="Times New Roman" w:hAnsi="Times New Roman" w:cs="Times New Roman"/>
+          <w:lang w:val="en-US"/>
+        </w:rPr>
+        <w:t>asya</w:t>
+      </w:r>
+      <w:r>
+        <w:rPr>
+          <w:rFonts w:ascii="Times New Roman" w:hAnsi="Times New Roman" w:cs="Times New Roman"/>
+          <w:lang w:val="en-US"/>
+        </w:rPr>
+        <w:t>.achimova@uni-tuebingen.de</w:t>
+      </w:r>
+    </w:p>
+    <w:p>
+      <w:pPr>
+        <w:jc w:val="right"/>
+        <w:rPr>
+          <w:rFonts w:ascii="Times New Roman" w:hAnsi="Times New Roman" w:cs="Times New Roman"/>
+          <w:lang w:val="en-US"/>
+        </w:rPr>
+      </w:pPr>
+    </w:p>
+    <w:p>
+      <w:pPr>
+        <w:rPr>
+          <w:rFonts w:ascii="Times New Roman" w:hAnsi="Times New Roman" w:cs="Times New Roman"/>
+          <w:lang w:val="en-US"/>
+        </w:rPr>
+      </w:pPr>
+      <w:r>
+        <w:rPr>
+          <w:rFonts w:ascii="Times New Roman" w:hAnsi="Times New Roman" w:cs="Times New Roman"/>
+          <w:lang w:val="en-US"/>
+        </w:rPr>
+        <w:t>August</w:t>
+      </w:r>
+      <w:r>
+        <w:rPr>
+          <w:rFonts w:ascii="Times New Roman" w:hAnsi="Times New Roman" w:cs="Times New Roman"/>
+          <w:lang w:val="en-US"/>
+        </w:rPr>
         <w:t xml:space="preserve"> </w:t>
       </w:r>
+      <w:r>
+        <w:rPr>
+          <w:rFonts w:ascii="Times New Roman" w:hAnsi="Times New Roman" w:cs="Times New Roman"/>
+          <w:lang w:val="en-US"/>
+        </w:rPr>
+        <w:t>31</w:t>
+      </w:r>
+      <w:r>
+        <w:rPr>
+          <w:rFonts w:ascii="Times New Roman" w:hAnsi="Times New Roman" w:cs="Times New Roman"/>
+          <w:lang w:val="en-US"/>
+        </w:rPr>
+        <w:t>, 2020</w:t>
+      </w:r>
+    </w:p>
+    <w:p>
+      <w:pPr>
+        <w:rPr>
+          <w:rFonts w:ascii="Times New Roman" w:hAnsi="Times New Roman" w:cs="Times New Roman"/>
+          <w:lang w:val="en-US"/>
+        </w:rPr>
+      </w:pPr>
+    </w:p>
+    <w:p>
+      <w:pPr>
+        <w:rPr>
+          <w:rFonts w:ascii="Times New Roman" w:hAnsi="Times New Roman" w:cs="Times New Roman"/>
+          <w:lang w:val="en-US"/>
+        </w:rPr>
+      </w:pPr>
+      <w:r>
+        <w:rPr>
+          <w:rFonts w:ascii="Times New Roman" w:hAnsi="Times New Roman" w:cs="Times New Roman"/>
+          <w:lang w:val="en-US"/>
+        </w:rPr>
+        <w:t>Dear editors,</w:t>
+      </w:r>
+    </w:p>
+    <w:p>
+      <w:pPr>
+        <w:rPr>
+          <w:rFonts w:ascii="Times New Roman" w:hAnsi="Times New Roman" w:cs="Times New Roman"/>
+          <w:lang w:val="en-US"/>
+        </w:rPr>
+      </w:pPr>
+    </w:p>
+    <w:p>
+      <w:pPr>
+        <w:rPr>
+          <w:rFonts w:ascii="Times New Roman" w:hAnsi="Times New Roman" w:cs="Times New Roman"/>
+          <w:lang w:val="en-US"/>
+        </w:rPr>
+      </w:pPr>
+      <w:r>
+        <w:rPr>
+          <w:rFonts w:ascii="Times New Roman" w:hAnsi="Times New Roman" w:cs="Times New Roman"/>
+          <w:lang w:val="en-US"/>
+        </w:rPr>
+        <w:t>Enclosed, please find our manuscript, “</w:t>
+      </w:r>
+      <w:r>
+        <w:rPr>
+          <w:rFonts w:ascii="Times New Roman" w:hAnsi="Times New Roman" w:cs="Times New Roman"/>
+          <w:lang w:val="en-US"/>
+        </w:rPr>
+        <w:t xml:space="preserve">Learning </w:t>
+      </w:r>
+      <w:r>
+        <w:rPr>
+          <w:rFonts w:ascii="Times New Roman" w:hAnsi="Times New Roman" w:cs="Times New Roman"/>
+          <w:lang w:val="en-US"/>
+        </w:rPr>
+        <w:t>about</w:t>
+      </w:r>
+      <w:r>
+        <w:rPr>
+          <w:rFonts w:ascii="Times New Roman" w:hAnsi="Times New Roman" w:cs="Times New Roman"/>
+          <w:lang w:val="en-US"/>
+        </w:rPr>
+        <w:t xml:space="preserve"> others: </w:t>
+      </w:r>
+      <w:r>
+        <w:rPr>
+          <w:rFonts w:ascii="Times New Roman" w:hAnsi="Times New Roman" w:cs="Times New Roman"/>
+          <w:lang w:val="en-US"/>
+        </w:rPr>
+        <w:t>Modeling</w:t>
+      </w:r>
+      <w:r>
+        <w:rPr>
+          <w:rFonts w:ascii="Times New Roman" w:hAnsi="Times New Roman" w:cs="Times New Roman"/>
+          <w:lang w:val="en-US"/>
+        </w:rPr>
+        <w:t xml:space="preserve"> social inferen</w:t>
+      </w:r>
+      <w:r>
+        <w:rPr>
+          <w:rFonts w:ascii="Times New Roman" w:hAnsi="Times New Roman" w:cs="Times New Roman"/>
+          <w:lang w:val="en-US"/>
+        </w:rPr>
+        <w:t xml:space="preserve">ce through ambiguity resolution,” submitted as an original research article to </w:t>
+      </w:r>
+      <w:r>
+        <w:rPr>
+          <w:rFonts w:ascii="Times New Roman" w:hAnsi="Times New Roman" w:cs="Times New Roman"/>
+          <w:i/>
+          <w:lang w:val="en-US"/>
+        </w:rPr>
+        <w:t>Cognition</w:t>
+      </w:r>
+      <w:r>
+        <w:rPr>
+          <w:rFonts w:ascii="Times New Roman" w:hAnsi="Times New Roman" w:cs="Times New Roman"/>
+          <w:lang w:val="en-US"/>
+        </w:rPr>
+        <w:t>.</w:t>
+      </w:r>
+    </w:p>
+    <w:p>
+      <w:pPr>
+        <w:rPr>
+          <w:rFonts w:ascii="Times New Roman" w:hAnsi="Times New Roman" w:cs="Times New Roman"/>
+          <w:lang w:val="en-US"/>
+        </w:rPr>
+      </w:pPr>
+    </w:p>
+    <w:p>
+      <w:pPr>
+        <w:rPr>
+          <w:rFonts w:ascii="Times New Roman" w:hAnsi="Times New Roman" w:cs="Times New Roman"/>
+          <w:lang w:val="en-US"/>
+        </w:rPr>
+      </w:pPr>
+      <w:r>
+        <w:rPr>
+          <w:rFonts w:ascii="Times New Roman" w:hAnsi="Times New Roman" w:cs="Times New Roman"/>
+          <w:lang w:val="en-US"/>
+        </w:rPr>
+        <w:t xml:space="preserve">In </w:t>
+      </w:r>
+      <w:r>
+        <w:rPr>
+          <w:rFonts w:ascii="Times New Roman" w:hAnsi="Times New Roman" w:cs="Times New Roman"/>
+          <w:lang w:val="en-US"/>
+        </w:rPr>
+        <w:t>the</w:t>
+      </w:r>
+      <w:r>
+        <w:rPr>
+          <w:rFonts w:ascii="Times New Roman" w:hAnsi="Times New Roman" w:cs="Times New Roman"/>
+          <w:lang w:val="en-US"/>
+        </w:rPr>
+        <w:t xml:space="preserve"> paper, we address a fundamental property </w:t>
+      </w:r>
+      <w:r>
+        <w:rPr>
+          <w:rFonts w:ascii="Times New Roman" w:hAnsi="Times New Roman" w:cs="Times New Roman"/>
+          <w:lang w:val="en-US"/>
+        </w:rPr>
+        <w:t>of human</w:t>
+      </w:r>
+      <w:r>
+        <w:rPr>
+          <w:rFonts w:ascii="Times New Roman" w:hAnsi="Times New Roman" w:cs="Times New Roman"/>
+          <w:lang w:val="en-US"/>
+        </w:rPr>
+        <w:t xml:space="preserve"> language and communication: </w:t>
+      </w:r>
+      <w:r>
+        <w:rPr>
+          <w:rFonts w:ascii="Times New Roman" w:hAnsi="Times New Roman" w:cs="Times New Roman"/>
+          <w:lang w:val="en-US"/>
+        </w:rPr>
+        <w:t xml:space="preserve">ambiguity. Ambiguity seems to be a negative side-effect of an efficient communication system, and the fact that it is so pervasive in language has puzzled researchers for decades. </w:t>
+      </w:r>
+      <w:r>
+        <w:rPr>
+          <w:rFonts w:ascii="Times New Roman" w:hAnsi="Times New Roman" w:cs="Times New Roman"/>
+          <w:lang w:val="en-US"/>
+        </w:rPr>
+        <w:t>W</w:t>
+      </w:r>
+      <w:r>
+        <w:rPr>
+          <w:rFonts w:ascii="Times New Roman" w:hAnsi="Times New Roman" w:cs="Times New Roman"/>
+          <w:lang w:val="en-US"/>
+        </w:rPr>
+        <w:t>e propose that ambiguity serves an important purpose</w:t>
+      </w:r>
+      <w:r>
+        <w:rPr>
+          <w:rFonts w:ascii="Times New Roman" w:hAnsi="Times New Roman" w:cs="Times New Roman"/>
+          <w:lang w:val="en-US"/>
+        </w:rPr>
+        <w:t xml:space="preserve"> beyond the efficiency it allows</w:t>
+      </w:r>
+      <w:r>
+        <w:rPr>
+          <w:rFonts w:ascii="Times New Roman" w:hAnsi="Times New Roman" w:cs="Times New Roman"/>
+          <w:lang w:val="en-US"/>
+        </w:rPr>
+        <w:t>:</w:t>
+      </w:r>
+      <w:r>
+        <w:rPr>
+          <w:rFonts w:ascii="Times New Roman" w:hAnsi="Times New Roman" w:cs="Times New Roman"/>
+          <w:lang w:val="en-US"/>
+        </w:rPr>
+        <w:t xml:space="preserve"> observing how conversation partners resolve ambiguity reveals information about their beliefs and preferences (i.e., their priors).</w:t>
+      </w:r>
+      <w:r>
+        <w:rPr>
+          <w:rFonts w:ascii="Times New Roman" w:hAnsi="Times New Roman" w:cs="Times New Roman"/>
+          <w:lang w:val="en-US"/>
+        </w:rPr>
+        <w:t xml:space="preserve"> </w:t>
+      </w:r>
+      <w:r>
+        <w:rPr>
+          <w:rFonts w:ascii="Times New Roman" w:hAnsi="Times New Roman" w:cs="Times New Roman"/>
+          <w:lang w:val="en-US"/>
+        </w:rPr>
+        <w:t>We</w:t>
+      </w:r>
+      <w:r>
+        <w:rPr>
+          <w:rFonts w:ascii="Times New Roman" w:hAnsi="Times New Roman" w:cs="Times New Roman"/>
+          <w:lang w:val="en-US"/>
+        </w:rPr>
+        <w:t xml:space="preserve"> develop a</w:t>
+      </w:r>
+      <w:r>
+        <w:rPr>
+          <w:rFonts w:ascii="Times New Roman" w:hAnsi="Times New Roman" w:cs="Times New Roman"/>
+          <w:lang w:val="en-US"/>
+        </w:rPr>
+        <w:t xml:space="preserve"> </w:t>
+      </w:r>
+      <w:r>
+        <w:rPr>
+          <w:rFonts w:ascii="Times New Roman" w:hAnsi="Times New Roman" w:cs="Times New Roman"/>
+          <w:lang w:val="en-US"/>
+        </w:rPr>
+        <w:t xml:space="preserve">Bayesian </w:t>
+      </w:r>
+      <w:r>
+        <w:rPr>
+          <w:rFonts w:ascii="Times New Roman" w:hAnsi="Times New Roman" w:cs="Times New Roman"/>
+          <w:lang w:val="en-US"/>
+        </w:rPr>
+        <w:t>computational</w:t>
+      </w:r>
+      <w:r>
+        <w:rPr>
+          <w:rFonts w:ascii="Times New Roman" w:hAnsi="Times New Roman" w:cs="Times New Roman"/>
+          <w:lang w:val="en-US"/>
+        </w:rPr>
+        <w:t xml:space="preserve"> account of how humans </w:t>
+      </w:r>
+      <w:r>
+        <w:rPr>
+          <w:rFonts w:ascii="Times New Roman" w:hAnsi="Times New Roman" w:cs="Times New Roman"/>
+          <w:lang w:val="en-US"/>
+        </w:rPr>
+        <w:t xml:space="preserve">infer the </w:t>
+      </w:r>
+      <w:r>
+        <w:rPr>
+          <w:rFonts w:ascii="Times New Roman" w:hAnsi="Times New Roman" w:cs="Times New Roman"/>
+          <w:lang w:val="en-US"/>
+        </w:rPr>
+        <w:t>priors</w:t>
+      </w:r>
+      <w:r>
+        <w:rPr>
+          <w:rFonts w:ascii="Times New Roman" w:hAnsi="Times New Roman" w:cs="Times New Roman"/>
+          <w:lang w:val="en-US"/>
+        </w:rPr>
+        <w:t xml:space="preserve"> of others upon observing their ambiguity</w:t>
+      </w:r>
+      <w:r>
+        <w:rPr>
+          <w:rFonts w:ascii="Times New Roman" w:hAnsi="Times New Roman" w:cs="Times New Roman"/>
+          <w:lang w:val="en-US"/>
+        </w:rPr>
+        <w:t>-</w:t>
+      </w:r>
+      <w:r>
+        <w:rPr>
+          <w:rFonts w:ascii="Times New Roman" w:hAnsi="Times New Roman" w:cs="Times New Roman"/>
+          <w:lang w:val="en-US"/>
+        </w:rPr>
+        <w:t>resolution behavior</w:t>
+      </w:r>
+      <w:r>
+        <w:rPr>
+          <w:rFonts w:ascii="Times New Roman" w:hAnsi="Times New Roman" w:cs="Times New Roman"/>
+          <w:lang w:val="en-US"/>
+        </w:rPr>
+        <w:t>.</w:t>
+      </w:r>
+      <w:r>
+        <w:rPr>
+          <w:rFonts w:ascii="Times New Roman" w:hAnsi="Times New Roman" w:cs="Times New Roman"/>
+          <w:lang w:val="en-US"/>
+        </w:rPr>
+        <w:t xml:space="preserve"> We also model ambiguity creation as a strategy that allows speakers </w:t>
+      </w:r>
+      <w:r>
+        <w:rPr>
+          <w:rFonts w:ascii="Times New Roman" w:hAnsi="Times New Roman" w:cs="Times New Roman"/>
+          <w:lang w:val="en-US"/>
+        </w:rPr>
+        <w:t>to actively seek</w:t>
+      </w:r>
+      <w:r>
+        <w:rPr>
+          <w:rFonts w:ascii="Times New Roman" w:hAnsi="Times New Roman" w:cs="Times New Roman"/>
+          <w:lang w:val="en-US"/>
+        </w:rPr>
+        <w:t xml:space="preserve"> better understanding of the listener’s state of mind.</w:t>
+      </w:r>
+    </w:p>
+    <w:p>
+      <w:pPr>
+        <w:rPr>
+          <w:rFonts w:ascii="Times New Roman" w:hAnsi="Times New Roman" w:cs="Times New Roman"/>
+          <w:lang w:val="en-US"/>
+        </w:rPr>
+      </w:pPr>
+    </w:p>
+    <w:p>
+      <w:pPr>
+        <w:rPr>
+          <w:rFonts w:ascii="Times New Roman" w:hAnsi="Times New Roman" w:cs="Times New Roman"/>
+          <w:lang w:val="en-US"/>
+        </w:rPr>
+      </w:pPr>
+      <w:r>
+        <w:rPr>
+          <w:rFonts w:ascii="Times New Roman" w:hAnsi="Times New Roman" w:cs="Times New Roman"/>
+          <w:lang w:val="en-US"/>
+        </w:rPr>
+        <w:t xml:space="preserve">Our work brings together several lines of research in linguistics, </w:t>
+      </w:r>
+      <w:r>
+        <w:rPr>
+          <w:rFonts w:ascii="Times New Roman" w:hAnsi="Times New Roman" w:cs="Times New Roman"/>
+          <w:lang w:val="en-US"/>
+        </w:rPr>
+        <w:t xml:space="preserve">psychology, </w:t>
+      </w:r>
+      <w:r>
+        <w:rPr>
+          <w:rFonts w:ascii="Times New Roman" w:hAnsi="Times New Roman" w:cs="Times New Roman"/>
+          <w:lang w:val="en-US"/>
+        </w:rPr>
+        <w:t>communication sciences, and mathematical mod</w:t>
+      </w:r>
+      <w:r>
+        <w:rPr>
+          <w:rFonts w:ascii="Times New Roman" w:hAnsi="Times New Roman" w:cs="Times New Roman"/>
+          <w:lang w:val="en-US"/>
+        </w:rPr>
+        <w:t xml:space="preserve">eling. </w:t>
+      </w:r>
+      <w:r>
+        <w:rPr>
+          <w:rFonts w:ascii="Times New Roman" w:hAnsi="Times New Roman" w:cs="Times New Roman"/>
+          <w:lang w:val="en-US"/>
+        </w:rPr>
+        <w:t xml:space="preserve">We hope the </w:t>
+      </w:r>
+      <w:r>
+        <w:rPr>
+          <w:rFonts w:ascii="Times New Roman" w:hAnsi="Times New Roman" w:cs="Times New Roman"/>
+          <w:lang w:val="en-US"/>
+        </w:rPr>
+        <w:t xml:space="preserve">behavioral and </w:t>
+      </w:r>
+      <w:r>
+        <w:rPr>
+          <w:rFonts w:ascii="Times New Roman" w:hAnsi="Times New Roman" w:cs="Times New Roman"/>
+          <w:lang w:val="en-US"/>
+        </w:rPr>
+        <w:t>computational</w:t>
+      </w:r>
+      <w:r>
+        <w:rPr>
+          <w:rFonts w:ascii="Times New Roman" w:hAnsi="Times New Roman" w:cs="Times New Roman"/>
+          <w:lang w:val="en-US"/>
+        </w:rPr>
+        <w:t xml:space="preserve"> approach we </w:t>
+      </w:r>
+      <w:r>
+        <w:rPr>
+          <w:rFonts w:ascii="Times New Roman" w:hAnsi="Times New Roman" w:cs="Times New Roman"/>
+          <w:lang w:val="en-US"/>
+        </w:rPr>
+        <w:t>develop will</w:t>
+      </w:r>
+      <w:r>
+        <w:rPr>
+          <w:rFonts w:ascii="Times New Roman" w:hAnsi="Times New Roman" w:cs="Times New Roman"/>
+          <w:lang w:val="en-US"/>
+        </w:rPr>
+        <w:t xml:space="preserve"> be of interest to the </w:t>
+      </w:r>
+      <w:r>
+        <w:rPr>
+          <w:rFonts w:ascii="Times New Roman" w:hAnsi="Times New Roman" w:cs="Times New Roman"/>
+          <w:lang w:val="en-US"/>
+        </w:rPr>
+        <w:t xml:space="preserve">wide </w:t>
+      </w:r>
+      <w:r>
+        <w:rPr>
+          <w:rFonts w:ascii="Times New Roman" w:hAnsi="Times New Roman" w:cs="Times New Roman"/>
+          <w:lang w:val="en-US"/>
+        </w:rPr>
+        <w:t>readers</w:t>
+      </w:r>
+      <w:r>
+        <w:rPr>
+          <w:rFonts w:ascii="Times New Roman" w:hAnsi="Times New Roman" w:cs="Times New Roman"/>
+          <w:lang w:val="en-US"/>
+        </w:rPr>
+        <w:t>hip</w:t>
+      </w:r>
+      <w:r>
+        <w:rPr>
+          <w:rFonts w:ascii="Times New Roman" w:hAnsi="Times New Roman" w:cs="Times New Roman"/>
+          <w:lang w:val="en-US"/>
+        </w:rPr>
+        <w:t xml:space="preserve"> of </w:t>
+      </w:r>
+      <w:r>
+        <w:rPr>
+          <w:rFonts w:ascii="Times New Roman" w:hAnsi="Times New Roman" w:cs="Times New Roman"/>
+          <w:i/>
+          <w:lang w:val="en-US"/>
+        </w:rPr>
+        <w:t>Cognition</w:t>
+      </w:r>
+      <w:r>
+        <w:rPr>
+          <w:rFonts w:ascii="Times New Roman" w:hAnsi="Times New Roman" w:cs="Times New Roman"/>
+          <w:lang w:val="en-US"/>
+        </w:rPr>
+        <w:t>.</w:t>
+      </w:r>
+    </w:p>
+    <w:p>
+      <w:pPr>
+        <w:rPr>
+          <w:rFonts w:ascii="Times New Roman" w:hAnsi="Times New Roman" w:cs="Times New Roman"/>
+          <w:lang w:val="en-US"/>
+        </w:rPr>
+      </w:pPr>
+    </w:p>
+    <w:p>
+      <w:pPr>
+        <w:rPr>
+          <w:rFonts w:ascii="Times New Roman" w:hAnsi="Times New Roman" w:cs="Times New Roman"/>
+          <w:lang w:val="en-US"/>
+        </w:rPr>
+      </w:pPr>
+      <w:r>
+        <w:rPr>
+          <w:rFonts w:ascii="Times New Roman" w:hAnsi="Times New Roman" w:cs="Times New Roman"/>
+          <w:lang w:val="en-US"/>
+        </w:rPr>
+        <w:t>We hope that you are able to consider our manuscript for publication, and we look forward to your comments and those of the reviewers.</w:t>
+      </w:r>
+    </w:p>
+    <w:p>
+      <w:pPr>
+        <w:rPr>
+          <w:rFonts w:ascii="Times New Roman" w:hAnsi="Times New Roman" w:cs="Times New Roman"/>
+          <w:lang w:val="en-US"/>
+        </w:rPr>
+      </w:pPr>
+    </w:p>
+    <w:p>
+      <w:pPr>
+        <w:rPr>
+          <w:rFonts w:ascii="Times New Roman" w:hAnsi="Times New Roman" w:cs="Times New Roman"/>
+          <w:lang w:val="en-US"/>
+        </w:rPr>
+      </w:pPr>
+      <w:r>
+        <w:rPr>
+          <w:rFonts w:ascii="Times New Roman" w:hAnsi="Times New Roman" w:cs="Times New Roman"/>
+          <w:lang w:val="en-US"/>
+        </w:rPr>
+        <w:t>Sincerely yours,</w:t>
+      </w:r>
+    </w:p>
+    <w:p>
+      <w:pPr>
+        <w:rPr>
+          <w:rFonts w:ascii="Times New Roman" w:hAnsi="Times New Roman" w:cs="Times New Roman"/>
+          <w:lang w:val="en-US"/>
+        </w:rPr>
+      </w:pPr>
+    </w:p>
+    <w:p>
+      <w:pPr>
+        <w:rPr>
+          <w:rFonts w:ascii="Times New Roman" w:hAnsi="Times New Roman" w:cs="Times New Roman"/>
+          <w:lang w:val="en-US"/>
+        </w:rPr>
+      </w:pPr>
+      <w:r>
+        <w:rPr>
+          <w:rFonts w:ascii="Times New Roman" w:hAnsi="Times New Roman" w:cs="Times New Roman"/>
+          <w:lang w:val="en-US"/>
+        </w:rPr>
+        <w:t>Asya Achimova</w:t>
+      </w:r>
+      <w:r>
+        <w:rPr>
+          <w:rFonts w:ascii="Times New Roman" w:hAnsi="Times New Roman" w:cs="Times New Roman"/>
+          <w:lang w:val="en-US"/>
+        </w:rPr>
+        <w:t xml:space="preserve">, </w:t>
+      </w:r>
+      <w:r>
+        <w:rPr>
+          <w:rFonts w:ascii="Times New Roman" w:hAnsi="Times New Roman" w:cs="Times New Roman"/>
+          <w:lang w:val="en-US"/>
+        </w:rPr>
+        <w:t xml:space="preserve">Gregory </w:t>
+      </w:r>
       <w:proofErr w:type="spellStart"/>
       <w:r>
         <w:rPr>
           <w:rFonts w:ascii="Times New Roman" w:hAnsi="Times New Roman" w:cs="Times New Roman"/>
           <w:lang w:val="en-US"/>
         </w:rPr>
-        <w:t>Universität</w:t>
+        <w:t>Scontras</w:t>
       </w:r>
       <w:proofErr w:type="spellEnd"/>
       <w:r>
@@ -180,7 +777,7 @@
           <w:rFonts w:ascii="Times New Roman" w:hAnsi="Times New Roman" w:cs="Times New Roman"/>
           <w:lang w:val="en-US"/>
         </w:rPr>
-        <w:t xml:space="preserve"> </w:t>
+        <w:t xml:space="preserve">, Christian </w:t>
       </w:r>
       <w:proofErr w:type="spellStart"/>
       <w:r>
@@ -188,745 +785,16 @@
           <w:rFonts w:ascii="Times New Roman" w:hAnsi="Times New Roman" w:cs="Times New Roman"/>
           <w:lang w:val="en-US"/>
         </w:rPr>
-        <w:t>Tübingen</w:t>
+        <w:t>Stegemann</w:t>
       </w:r>
       <w:proofErr w:type="spellEnd"/>
-    </w:p>
-    <w:p>
-      <w:pPr>
-        <w:jc w:val="right"/>
-        <w:rPr>
-          <w:rFonts w:ascii="Times New Roman" w:hAnsi="Times New Roman" w:cs="Times New Roman"/>
-          <w:lang w:val="en-US"/>
-        </w:rPr>
-      </w:pPr>
-    </w:p>
-    <w:p>
-      <w:pPr>
-        <w:jc w:val="right"/>
-        <w:rPr>
-          <w:rFonts w:ascii="Times New Roman" w:hAnsi="Times New Roman" w:cs="Times New Roman"/>
-          <w:lang w:val="en-US"/>
-        </w:rPr>
-      </w:pPr>
-      <w:r>
-        <w:rPr>
-          <w:rFonts w:ascii="Times New Roman" w:hAnsi="Times New Roman" w:cs="Times New Roman"/>
-          <w:lang w:val="en-US"/>
-        </w:rPr>
-        <w:t>asya</w:t>
-      </w:r>
-      <w:r>
-        <w:rPr>
-          <w:rFonts w:ascii="Times New Roman" w:hAnsi="Times New Roman" w:cs="Times New Roman"/>
-          <w:lang w:val="en-US"/>
-        </w:rPr>
-        <w:t>.achimova@uni-tuebingen.de</w:t>
-      </w:r>
-    </w:p>
-    <w:p>
-      <w:pPr>
-        <w:jc w:val="right"/>
-        <w:rPr>
-          <w:rFonts w:ascii="Times New Roman" w:hAnsi="Times New Roman" w:cs="Times New Roman"/>
-          <w:lang w:val="en-US"/>
-        </w:rPr>
-      </w:pPr>
-    </w:p>
-    <w:p>
-      <w:pPr>
-        <w:rPr>
-          <w:rFonts w:ascii="Times New Roman" w:hAnsi="Times New Roman" w:cs="Times New Roman"/>
-          <w:lang w:val="en-US"/>
-        </w:rPr>
-      </w:pPr>
-      <w:r>
-        <w:rPr>
-          <w:rFonts w:ascii="Times New Roman" w:hAnsi="Times New Roman" w:cs="Times New Roman"/>
-          <w:lang w:val="en-US"/>
-        </w:rPr>
-        <w:t>August</w:t>
-      </w:r>
-      <w:r>
-        <w:rPr>
-          <w:rFonts w:ascii="Times New Roman" w:hAnsi="Times New Roman" w:cs="Times New Roman"/>
-          <w:lang w:val="en-US"/>
-        </w:rPr>
-        <w:t xml:space="preserve"> </w:t>
-      </w:r>
-      <w:r>
-        <w:rPr>
-          <w:rFonts w:ascii="Times New Roman" w:hAnsi="Times New Roman" w:cs="Times New Roman"/>
-          <w:lang w:val="en-US"/>
-        </w:rPr>
-        <w:t>26</w:t>
-      </w:r>
-      <w:r>
-        <w:rPr>
-          <w:rFonts w:ascii="Times New Roman" w:hAnsi="Times New Roman" w:cs="Times New Roman"/>
-          <w:lang w:val="en-US"/>
-        </w:rPr>
-        <w:t>, 2020</w:t>
-      </w:r>
-    </w:p>
-    <w:p>
-      <w:pPr>
-        <w:rPr>
-          <w:rFonts w:ascii="Times New Roman" w:hAnsi="Times New Roman" w:cs="Times New Roman"/>
-          <w:lang w:val="en-US"/>
-        </w:rPr>
-      </w:pPr>
-    </w:p>
-    <w:p>
-      <w:pPr>
-        <w:rPr>
-          <w:rFonts w:ascii="Times New Roman" w:hAnsi="Times New Roman" w:cs="Times New Roman"/>
-          <w:lang w:val="en-US"/>
-        </w:rPr>
-      </w:pPr>
-      <w:r>
-        <w:rPr>
-          <w:rFonts w:ascii="Times New Roman" w:hAnsi="Times New Roman" w:cs="Times New Roman"/>
-          <w:lang w:val="en-US"/>
-        </w:rPr>
-        <w:t>Dear editors,</w:t>
-      </w:r>
-    </w:p>
-    <w:p>
-      <w:pPr>
-        <w:rPr>
-          <w:rFonts w:ascii="Times New Roman" w:hAnsi="Times New Roman" w:cs="Times New Roman"/>
-          <w:lang w:val="en-US"/>
-        </w:rPr>
-      </w:pPr>
-    </w:p>
-    <w:p>
-      <w:pPr>
-        <w:rPr>
-          <w:rFonts w:ascii="Times New Roman" w:hAnsi="Times New Roman" w:cs="Times New Roman"/>
-          <w:lang w:val="en-US"/>
-        </w:rPr>
-      </w:pPr>
-      <w:r>
-        <w:rPr>
-          <w:rFonts w:ascii="Times New Roman" w:hAnsi="Times New Roman" w:cs="Times New Roman"/>
-          <w:lang w:val="en-US"/>
-        </w:rPr>
-        <w:t>Enclosed, please find our manuscript, “</w:t>
-      </w:r>
-      <w:r>
-        <w:rPr>
-          <w:rFonts w:ascii="Times New Roman" w:hAnsi="Times New Roman" w:cs="Times New Roman"/>
-          <w:lang w:val="en-US"/>
-        </w:rPr>
-        <w:t xml:space="preserve">Learning </w:t>
-      </w:r>
-      <w:r>
-        <w:rPr>
-          <w:rFonts w:ascii="Times New Roman" w:hAnsi="Times New Roman" w:cs="Times New Roman"/>
-          <w:lang w:val="en-US"/>
-        </w:rPr>
-        <w:t>about</w:t>
-      </w:r>
-      <w:r>
-        <w:rPr>
-          <w:rFonts w:ascii="Times New Roman" w:hAnsi="Times New Roman" w:cs="Times New Roman"/>
-          <w:lang w:val="en-US"/>
-        </w:rPr>
-        <w:t xml:space="preserve"> others: Pragmatic social inferen</w:t>
-      </w:r>
-      <w:r>
-        <w:rPr>
-          <w:rFonts w:ascii="Times New Roman" w:hAnsi="Times New Roman" w:cs="Times New Roman"/>
-          <w:lang w:val="en-US"/>
-        </w:rPr>
-        <w:t xml:space="preserve">ce through ambiguity resolution,” </w:t>
-      </w:r>
-      <w:r>
-        <w:rPr>
-          <w:rFonts w:ascii="Times New Roman" w:hAnsi="Times New Roman" w:cs="Times New Roman"/>
-          <w:lang w:val="en-US"/>
-        </w:rPr>
-        <w:t>submitted as an original research article to</w:t>
-      </w:r>
-      <w:r>
-        <w:rPr>
-          <w:rFonts w:ascii="Times New Roman" w:hAnsi="Times New Roman" w:cs="Times New Roman"/>
-          <w:lang w:val="en-US"/>
-        </w:rPr>
-        <w:t xml:space="preserve"> </w:t>
-      </w:r>
-      <w:r>
-        <w:rPr>
-          <w:rFonts w:ascii="Times New Roman" w:hAnsi="Times New Roman" w:cs="Times New Roman"/>
-          <w:i/>
-          <w:lang w:val="en-US"/>
-        </w:rPr>
-        <w:t>Cognition</w:t>
-      </w:r>
-      <w:r>
-        <w:rPr>
-          <w:rFonts w:ascii="Times New Roman" w:hAnsi="Times New Roman" w:cs="Times New Roman"/>
-          <w:lang w:val="en-US"/>
-        </w:rPr>
-        <w:t>.</w:t>
-      </w:r>
-    </w:p>
-    <w:p>
-      <w:pPr>
-        <w:rPr>
-          <w:rFonts w:ascii="Times New Roman" w:hAnsi="Times New Roman" w:cs="Times New Roman"/>
-          <w:lang w:val="en-US"/>
-        </w:rPr>
-      </w:pPr>
-    </w:p>
-    <w:p>
-      <w:pPr>
-        <w:rPr>
-          <w:rFonts w:ascii="Times New Roman" w:hAnsi="Times New Roman" w:cs="Times New Roman"/>
-          <w:lang w:val="en-US"/>
-        </w:rPr>
-      </w:pPr>
-      <w:r>
-        <w:rPr>
-          <w:rFonts w:ascii="Times New Roman" w:hAnsi="Times New Roman" w:cs="Times New Roman"/>
-          <w:lang w:val="en-US"/>
-        </w:rPr>
-        <w:t xml:space="preserve">In </w:t>
-      </w:r>
-      <w:r>
-        <w:rPr>
-          <w:rFonts w:ascii="Times New Roman" w:hAnsi="Times New Roman" w:cs="Times New Roman"/>
-          <w:lang w:val="en-US"/>
-        </w:rPr>
-        <w:t>the</w:t>
-      </w:r>
-      <w:r>
-        <w:rPr>
-          <w:rFonts w:ascii="Times New Roman" w:hAnsi="Times New Roman" w:cs="Times New Roman"/>
-          <w:lang w:val="en-US"/>
-        </w:rPr>
-        <w:t xml:space="preserve"> paper, we address a fundamental property </w:t>
-      </w:r>
-      <w:r>
-        <w:rPr>
-          <w:rFonts w:ascii="Times New Roman" w:hAnsi="Times New Roman" w:cs="Times New Roman"/>
-          <w:lang w:val="en-US"/>
-        </w:rPr>
-        <w:t>of human</w:t>
-      </w:r>
-      <w:r>
-        <w:rPr>
-          <w:rFonts w:ascii="Times New Roman" w:hAnsi="Times New Roman" w:cs="Times New Roman"/>
-          <w:lang w:val="en-US"/>
-        </w:rPr>
-        <w:t xml:space="preserve"> language and communication: </w:t>
-      </w:r>
-      <w:r>
-        <w:rPr>
-          <w:rFonts w:ascii="Times New Roman" w:hAnsi="Times New Roman" w:cs="Times New Roman"/>
-          <w:lang w:val="en-US"/>
-        </w:rPr>
-        <w:t xml:space="preserve">ambiguity. Ambiguity seems to be a negative side-effect of an efficient communication system, and the fact that it is so pervasive in language has puzzled researchers for decades. </w:t>
-      </w:r>
-      <w:r>
-        <w:rPr>
-          <w:rFonts w:ascii="Times New Roman" w:hAnsi="Times New Roman" w:cs="Times New Roman"/>
-          <w:lang w:val="en-US"/>
-        </w:rPr>
-        <w:t>W</w:t>
-      </w:r>
-      <w:r>
-        <w:rPr>
-          <w:rFonts w:ascii="Times New Roman" w:hAnsi="Times New Roman" w:cs="Times New Roman"/>
-          <w:lang w:val="en-US"/>
-        </w:rPr>
-        <w:t>e propose that ambiguity serves an important purpose</w:t>
-      </w:r>
-      <w:r>
-        <w:rPr>
-          <w:rFonts w:ascii="Times New Roman" w:hAnsi="Times New Roman" w:cs="Times New Roman"/>
-          <w:lang w:val="en-US"/>
-        </w:rPr>
-        <w:t xml:space="preserve"> beyond the efficiency it allows</w:t>
-      </w:r>
-      <w:r>
-        <w:rPr>
-          <w:rFonts w:ascii="Times New Roman" w:hAnsi="Times New Roman" w:cs="Times New Roman"/>
-          <w:lang w:val="en-US"/>
-        </w:rPr>
-        <w:t>:</w:t>
-      </w:r>
-      <w:r>
-        <w:rPr>
-          <w:rFonts w:ascii="Times New Roman" w:hAnsi="Times New Roman" w:cs="Times New Roman"/>
-          <w:lang w:val="en-US"/>
-        </w:rPr>
-        <w:t xml:space="preserve"> observing how conversation partners resolve ambiguity reveals information about their beliefs and preferences (i.e., their priors).</w:t>
-      </w:r>
-      <w:r>
-        <w:rPr>
-          <w:rFonts w:ascii="Times New Roman" w:hAnsi="Times New Roman" w:cs="Times New Roman"/>
-          <w:lang w:val="en-US"/>
-        </w:rPr>
-        <w:t xml:space="preserve"> </w:t>
-      </w:r>
-      <w:r>
-        <w:rPr>
-          <w:rFonts w:ascii="Times New Roman" w:hAnsi="Times New Roman" w:cs="Times New Roman"/>
-          <w:lang w:val="en-US"/>
-        </w:rPr>
-        <w:t>We</w:t>
-      </w:r>
-      <w:r>
-        <w:rPr>
-          <w:rFonts w:ascii="Times New Roman" w:hAnsi="Times New Roman" w:cs="Times New Roman"/>
-          <w:lang w:val="en-US"/>
-        </w:rPr>
-        <w:t xml:space="preserve"> develop a</w:t>
-      </w:r>
-      <w:r>
-        <w:rPr>
-          <w:rFonts w:ascii="Times New Roman" w:hAnsi="Times New Roman" w:cs="Times New Roman"/>
-          <w:lang w:val="en-US"/>
-        </w:rPr>
-        <w:t xml:space="preserve"> </w:t>
-      </w:r>
-      <w:r>
-        <w:rPr>
-          <w:rFonts w:ascii="Times New Roman" w:hAnsi="Times New Roman" w:cs="Times New Roman"/>
-          <w:lang w:val="en-US"/>
-        </w:rPr>
-        <w:t xml:space="preserve">Bayesian </w:t>
-      </w:r>
-      <w:r>
-        <w:rPr>
-          <w:rFonts w:ascii="Times New Roman" w:hAnsi="Times New Roman" w:cs="Times New Roman"/>
-          <w:lang w:val="en-US"/>
-        </w:rPr>
-        <w:t>computational</w:t>
-      </w:r>
-      <w:r>
-        <w:rPr>
-          <w:rFonts w:ascii="Times New Roman" w:hAnsi="Times New Roman" w:cs="Times New Roman"/>
-          <w:lang w:val="en-US"/>
-        </w:rPr>
-        <w:t xml:space="preserve"> account of how humans </w:t>
-      </w:r>
-      <w:r>
-        <w:rPr>
-          <w:rFonts w:ascii="Times New Roman" w:hAnsi="Times New Roman" w:cs="Times New Roman"/>
-          <w:lang w:val="en-US"/>
-        </w:rPr>
-        <w:t xml:space="preserve">infer the </w:t>
-      </w:r>
-      <w:r>
-        <w:rPr>
-          <w:rFonts w:ascii="Times New Roman" w:hAnsi="Times New Roman" w:cs="Times New Roman"/>
-          <w:lang w:val="en-US"/>
-        </w:rPr>
-        <w:t>priors</w:t>
-      </w:r>
-      <w:r>
-        <w:rPr>
-          <w:rFonts w:ascii="Times New Roman" w:hAnsi="Times New Roman" w:cs="Times New Roman"/>
-          <w:lang w:val="en-US"/>
-        </w:rPr>
-        <w:t xml:space="preserve"> of others upon observing their ambiguity</w:t>
-      </w:r>
-      <w:r>
-        <w:rPr>
-          <w:rFonts w:ascii="Times New Roman" w:hAnsi="Times New Roman" w:cs="Times New Roman"/>
-          <w:lang w:val="en-US"/>
-        </w:rPr>
-        <w:t>-</w:t>
-      </w:r>
-      <w:r>
-        <w:rPr>
-          <w:rFonts w:ascii="Times New Roman" w:hAnsi="Times New Roman" w:cs="Times New Roman"/>
-          <w:lang w:val="en-US"/>
-        </w:rPr>
-        <w:t>resolution behavior</w:t>
-      </w:r>
-      <w:r>
-        <w:rPr>
-          <w:rFonts w:ascii="Times New Roman" w:hAnsi="Times New Roman" w:cs="Times New Roman"/>
-          <w:lang w:val="en-US"/>
-        </w:rPr>
-        <w:t>.</w:t>
-      </w:r>
-      <w:r>
-        <w:rPr>
-          <w:rFonts w:ascii="Times New Roman" w:hAnsi="Times New Roman" w:cs="Times New Roman"/>
-          <w:lang w:val="en-US"/>
-        </w:rPr>
-        <w:t xml:space="preserve"> We also model ambiguity creation as a strategy that allows speakers </w:t>
-      </w:r>
-      <w:r>
-        <w:rPr>
-          <w:rFonts w:ascii="Times New Roman" w:hAnsi="Times New Roman" w:cs="Times New Roman"/>
-          <w:lang w:val="en-US"/>
-        </w:rPr>
-        <w:t>to actively seek</w:t>
-      </w:r>
-      <w:r>
-        <w:rPr>
-          <w:rFonts w:ascii="Times New Roman" w:hAnsi="Times New Roman" w:cs="Times New Roman"/>
-          <w:lang w:val="en-US"/>
-        </w:rPr>
-        <w:t xml:space="preserve"> better understanding of the listener’s state of mind.</w:t>
-      </w:r>
-    </w:p>
-    <w:p>
-      <w:pPr>
-        <w:rPr>
-          <w:rFonts w:ascii="Times New Roman" w:hAnsi="Times New Roman" w:cs="Times New Roman"/>
-          <w:lang w:val="en-US"/>
-        </w:rPr>
-      </w:pPr>
-    </w:p>
-    <w:p>
-      <w:pPr>
-        <w:rPr>
-          <w:rFonts w:ascii="Times New Roman" w:hAnsi="Times New Roman" w:cs="Times New Roman"/>
-          <w:lang w:val="en-US"/>
-        </w:rPr>
-      </w:pPr>
-      <w:r>
-        <w:rPr>
-          <w:rFonts w:ascii="Times New Roman" w:hAnsi="Times New Roman" w:cs="Times New Roman"/>
-          <w:lang w:val="en-US"/>
-        </w:rPr>
-        <w:t xml:space="preserve">Our work brings together several lines of research in linguistics, </w:t>
-      </w:r>
-      <w:r>
-        <w:rPr>
-          <w:rFonts w:ascii="Times New Roman" w:hAnsi="Times New Roman" w:cs="Times New Roman"/>
-          <w:lang w:val="en-US"/>
-        </w:rPr>
-        <w:t xml:space="preserve">psychology, </w:t>
-      </w:r>
-      <w:r>
-        <w:rPr>
-          <w:rFonts w:ascii="Times New Roman" w:hAnsi="Times New Roman" w:cs="Times New Roman"/>
-          <w:lang w:val="en-US"/>
-        </w:rPr>
-        <w:t>communication sciences, and mathematical mod</w:t>
-      </w:r>
-      <w:r>
-        <w:rPr>
-          <w:rFonts w:ascii="Times New Roman" w:hAnsi="Times New Roman" w:cs="Times New Roman"/>
-          <w:lang w:val="en-US"/>
-        </w:rPr>
-        <w:t xml:space="preserve">eling. </w:t>
-      </w:r>
-      <w:r>
-        <w:rPr>
-          <w:rFonts w:ascii="Times New Roman" w:hAnsi="Times New Roman" w:cs="Times New Roman"/>
-          <w:lang w:val="en-US"/>
-        </w:rPr>
-        <w:t xml:space="preserve">We hope the </w:t>
-      </w:r>
-      <w:r>
-        <w:rPr>
-          <w:rFonts w:ascii="Times New Roman" w:hAnsi="Times New Roman" w:cs="Times New Roman"/>
-          <w:lang w:val="en-US"/>
-        </w:rPr>
-        <w:t xml:space="preserve">behavioral and </w:t>
-      </w:r>
-      <w:r>
-        <w:rPr>
-          <w:rFonts w:ascii="Times New Roman" w:hAnsi="Times New Roman" w:cs="Times New Roman"/>
-          <w:lang w:val="en-US"/>
-        </w:rPr>
-        <w:t>computational</w:t>
-      </w:r>
-      <w:r>
-        <w:rPr>
-          <w:rFonts w:ascii="Times New Roman" w:hAnsi="Times New Roman" w:cs="Times New Roman"/>
-          <w:lang w:val="en-US"/>
-        </w:rPr>
-        <w:t xml:space="preserve"> approach we </w:t>
-      </w:r>
-      <w:r>
-        <w:rPr>
-          <w:rFonts w:ascii="Times New Roman" w:hAnsi="Times New Roman" w:cs="Times New Roman"/>
-          <w:lang w:val="en-US"/>
-        </w:rPr>
-        <w:t>develop will</w:t>
-      </w:r>
-      <w:r>
-        <w:rPr>
-          <w:rFonts w:ascii="Times New Roman" w:hAnsi="Times New Roman" w:cs="Times New Roman"/>
-          <w:lang w:val="en-US"/>
-        </w:rPr>
-        <w:t xml:space="preserve"> be of interest to the </w:t>
-      </w:r>
-      <w:r>
-        <w:rPr>
-          <w:rFonts w:ascii="Times New Roman" w:hAnsi="Times New Roman" w:cs="Times New Roman"/>
-          <w:lang w:val="en-US"/>
-        </w:rPr>
-        <w:t xml:space="preserve">wide </w:t>
-      </w:r>
-      <w:r>
-        <w:rPr>
-          <w:rFonts w:ascii="Times New Roman" w:hAnsi="Times New Roman" w:cs="Times New Roman"/>
-          <w:lang w:val="en-US"/>
-        </w:rPr>
-        <w:t>readers</w:t>
-      </w:r>
-      <w:r>
-        <w:rPr>
-          <w:rFonts w:ascii="Times New Roman" w:hAnsi="Times New Roman" w:cs="Times New Roman"/>
-          <w:lang w:val="en-US"/>
-        </w:rPr>
-        <w:t>hip</w:t>
-      </w:r>
-      <w:r>
-        <w:rPr>
-          <w:rFonts w:ascii="Times New Roman" w:hAnsi="Times New Roman" w:cs="Times New Roman"/>
-          <w:lang w:val="en-US"/>
-        </w:rPr>
-        <w:t xml:space="preserve"> of </w:t>
-      </w:r>
-      <w:r>
-        <w:rPr>
-          <w:rFonts w:ascii="Times New Roman" w:hAnsi="Times New Roman" w:cs="Times New Roman"/>
-          <w:i/>
-          <w:lang w:val="en-US"/>
-        </w:rPr>
-        <w:t>Cognition</w:t>
-      </w:r>
-      <w:r>
-        <w:rPr>
-          <w:rFonts w:ascii="Times New Roman" w:hAnsi="Times New Roman" w:cs="Times New Roman"/>
-          <w:lang w:val="en-US"/>
-        </w:rPr>
-        <w:t>.</w:t>
-      </w:r>
-    </w:p>
-    <w:p>
-      <w:pPr>
-        <w:rPr>
-          <w:rFonts w:ascii="Times New Roman" w:hAnsi="Times New Roman" w:cs="Times New Roman"/>
-          <w:lang w:val="en-US"/>
-        </w:rPr>
-      </w:pPr>
-    </w:p>
-    <w:p>
-      <w:pPr>
-        <w:rPr>
-          <w:rFonts w:ascii="Times New Roman" w:hAnsi="Times New Roman" w:cs="Times New Roman"/>
-          <w:lang w:val="en-US"/>
-        </w:rPr>
-      </w:pPr>
-      <w:r>
-        <w:rPr>
-          <w:rFonts w:ascii="Times New Roman" w:hAnsi="Times New Roman" w:cs="Times New Roman"/>
-          <w:lang w:val="en-US"/>
-        </w:rPr>
-        <w:t>To aid in the review process, we recommend the following reviewers who have all either worked on ambiguity phenomena or o</w:t>
-      </w:r>
-      <w:bookmarkStart w:id="0" w:name="_GoBack"/>
-      <w:bookmarkEnd w:id="0"/>
-      <w:r>
-        <w:rPr>
-          <w:rFonts w:ascii="Times New Roman" w:hAnsi="Times New Roman" w:cs="Times New Roman"/>
-          <w:lang w:val="en-US"/>
-        </w:rPr>
-        <w:t xml:space="preserve">n Bayesian models of communication: Les </w:t>
-      </w:r>
-      <w:proofErr w:type="spellStart"/>
-      <w:r>
-        <w:rPr>
-          <w:rFonts w:ascii="Times New Roman" w:hAnsi="Times New Roman" w:cs="Times New Roman"/>
-          <w:lang w:val="en-US"/>
-        </w:rPr>
-        <w:t>Sikos</w:t>
-      </w:r>
-      <w:proofErr w:type="spellEnd"/>
-      <w:r>
-        <w:rPr>
-          <w:rFonts w:ascii="Times New Roman" w:hAnsi="Times New Roman" w:cs="Times New Roman"/>
-          <w:lang w:val="en-US"/>
-        </w:rPr>
-        <w:t xml:space="preserve"> (Saarland), Michael Franke (</w:t>
-      </w:r>
-      <w:proofErr w:type="spellStart"/>
-      <w:r>
-        <w:rPr>
-          <w:rFonts w:ascii="Times New Roman" w:hAnsi="Times New Roman" w:cs="Times New Roman"/>
-          <w:lang w:val="en-US"/>
-        </w:rPr>
-        <w:t>Osnabrück</w:t>
-      </w:r>
-      <w:proofErr w:type="spellEnd"/>
-      <w:r>
-        <w:rPr>
-          <w:rFonts w:ascii="Times New Roman" w:hAnsi="Times New Roman" w:cs="Times New Roman"/>
-          <w:lang w:val="en-US"/>
-        </w:rPr>
-        <w:t>), Victor Ferreira (UCSD).</w:t>
-      </w:r>
-    </w:p>
-    <w:p>
-      <w:pPr>
-        <w:rPr>
-          <w:rFonts w:ascii="Times New Roman" w:hAnsi="Times New Roman" w:cs="Times New Roman"/>
-          <w:lang w:val="en-US"/>
-        </w:rPr>
-      </w:pPr>
-    </w:p>
-    <w:p>
-      <w:pPr>
-        <w:rPr>
-          <w:rFonts w:ascii="Times New Roman" w:hAnsi="Times New Roman" w:cs="Times New Roman"/>
-          <w:lang w:val="en-US"/>
-        </w:rPr>
-      </w:pPr>
-      <w:r>
-        <w:rPr>
-          <w:rFonts w:ascii="Times New Roman" w:hAnsi="Times New Roman" w:cs="Times New Roman"/>
-          <w:lang w:val="en-US"/>
-        </w:rPr>
-        <w:t xml:space="preserve">We hope that you </w:t>
-      </w:r>
-      <w:proofErr w:type="gramStart"/>
-      <w:r>
-        <w:rPr>
-          <w:rFonts w:ascii="Times New Roman" w:hAnsi="Times New Roman" w:cs="Times New Roman"/>
-          <w:lang w:val="en-US"/>
-        </w:rPr>
-        <w:t>are able to</w:t>
-      </w:r>
-      <w:proofErr w:type="gramEnd"/>
-      <w:r>
-        <w:rPr>
-          <w:rFonts w:ascii="Times New Roman" w:hAnsi="Times New Roman" w:cs="Times New Roman"/>
-          <w:lang w:val="en-US"/>
-        </w:rPr>
-        <w:t xml:space="preserve"> consider our manuscript for publication, and we look forward to your comments and those of the reviewers.</w:t>
-      </w:r>
-    </w:p>
-    <w:p>
-      <w:pPr>
-        <w:rPr>
-          <w:rFonts w:ascii="Times New Roman" w:hAnsi="Times New Roman" w:cs="Times New Roman"/>
-          <w:lang w:val="en-US"/>
-        </w:rPr>
-      </w:pPr>
-    </w:p>
-    <w:p>
-      <w:pPr>
-        <w:rPr>
-          <w:rFonts w:ascii="Times New Roman" w:hAnsi="Times New Roman" w:cs="Times New Roman"/>
-          <w:lang w:val="en-US"/>
-        </w:rPr>
-      </w:pPr>
-      <w:r>
-        <w:rPr>
-          <w:rFonts w:ascii="Times New Roman" w:hAnsi="Times New Roman" w:cs="Times New Roman"/>
-          <w:lang w:val="en-US"/>
-        </w:rPr>
-        <w:t>Sincerely yours,</w:t>
-      </w:r>
-    </w:p>
-    <w:p>
-      <w:pPr>
-        <w:rPr>
-          <w:rFonts w:ascii="Times New Roman" w:hAnsi="Times New Roman" w:cs="Times New Roman"/>
-          <w:lang w:val="en-US"/>
-        </w:rPr>
-      </w:pPr>
-    </w:p>
-    <w:p>
-      <w:pPr>
-        <w:rPr>
-          <w:rFonts w:ascii="Times New Roman" w:hAnsi="Times New Roman" w:cs="Times New Roman"/>
-          <w:lang w:val="en-US"/>
-        </w:rPr>
-      </w:pPr>
-      <w:proofErr w:type="spellStart"/>
-      <w:r>
-        <w:rPr>
-          <w:rFonts w:ascii="Times New Roman" w:hAnsi="Times New Roman" w:cs="Times New Roman"/>
-          <w:lang w:val="en-US"/>
-        </w:rPr>
-        <w:t>Asya</w:t>
-      </w:r>
-      <w:proofErr w:type="spellEnd"/>
-      <w:r>
-        <w:rPr>
-          <w:rFonts w:ascii="Times New Roman" w:hAnsi="Times New Roman" w:cs="Times New Roman"/>
-          <w:lang w:val="en-US"/>
-        </w:rPr>
-        <w:t xml:space="preserve"> </w:t>
-      </w:r>
-      <w:proofErr w:type="spellStart"/>
-      <w:r>
-        <w:rPr>
-          <w:rFonts w:ascii="Times New Roman" w:hAnsi="Times New Roman" w:cs="Times New Roman"/>
-          <w:lang w:val="en-US"/>
-        </w:rPr>
-        <w:t>Achimova</w:t>
-      </w:r>
-      <w:proofErr w:type="spellEnd"/>
-      <w:r>
-        <w:rPr>
-          <w:rFonts w:ascii="Times New Roman" w:hAnsi="Times New Roman" w:cs="Times New Roman"/>
-          <w:lang w:val="en-US"/>
-        </w:rPr>
-        <w:t xml:space="preserve">, </w:t>
-      </w:r>
-      <w:r>
-        <w:rPr>
-          <w:rFonts w:ascii="Times New Roman" w:hAnsi="Times New Roman" w:cs="Times New Roman"/>
-          <w:lang w:val="en-US"/>
-        </w:rPr>
-        <w:t xml:space="preserve">Gregory Scontras, Christian </w:t>
-      </w:r>
-      <w:proofErr w:type="spellStart"/>
-      <w:r>
-        <w:rPr>
-          <w:rFonts w:ascii="Times New Roman" w:hAnsi="Times New Roman" w:cs="Times New Roman"/>
-          <w:lang w:val="en-US"/>
-        </w:rPr>
-        <w:t>Stegemann</w:t>
-      </w:r>
-      <w:proofErr w:type="spellEnd"/>
-      <w:r>
-        <w:rPr>
-          <w:rFonts w:ascii="Times New Roman" w:hAnsi="Times New Roman" w:cs="Times New Roman"/>
-          <w:lang w:val="en-US"/>
-        </w:rPr>
-        <w:t xml:space="preserve">-Philipps, Johannes </w:t>
-      </w:r>
-      <w:proofErr w:type="spellStart"/>
-      <w:r>
-        <w:rPr>
-          <w:rFonts w:ascii="Times New Roman" w:hAnsi="Times New Roman" w:cs="Times New Roman"/>
-          <w:lang w:val="en-US"/>
-        </w:rPr>
-        <w:t>Lohmann</w:t>
-      </w:r>
-      <w:proofErr w:type="spellEnd"/>
-      <w:r>
-        <w:rPr>
-          <w:rFonts w:ascii="Times New Roman" w:hAnsi="Times New Roman" w:cs="Times New Roman"/>
-          <w:lang w:val="en-US"/>
-        </w:rPr>
-        <w:t xml:space="preserve">, Martin </w:t>
-      </w:r>
-      <w:proofErr w:type="spellStart"/>
-      <w:r>
-        <w:rPr>
-          <w:rFonts w:ascii="Times New Roman" w:hAnsi="Times New Roman" w:cs="Times New Roman"/>
-          <w:lang w:val="en-US"/>
-        </w:rPr>
-        <w:t>Butz</w:t>
-      </w:r>
-      <w:proofErr w:type="spellEnd"/>
+      <w:r>
+        <w:rPr>
+          <w:rFonts w:ascii="Times New Roman" w:hAnsi="Times New Roman" w:cs="Times New Roman"/>
+          <w:lang w:val="en-US"/>
+        </w:rPr>
+        <w:t>-Philipps, Johannes Lohmann, Martin Butz</w:t>
+      </w:r>
     </w:p>
     <w:p>
       <w:pPr>
@@ -969,7 +837,7 @@
 </file>
 
 <file path=word/endnotes.xml><?xml version="1.0" encoding="utf-8"?>
-<w:endnotes xmlns:wpc="http://schemas.microsoft.com/office/word/2010/wordprocessingCanvas" xmlns:mo="http://schemas.microsoft.com/office/mac/office/2008/main" xmlns:mc="http://schemas.openxmlformats.org/markup-compatibility/2006" xmlns:mv="urn:schemas-microsoft-com:mac:vml" xmlns:o="urn:schemas-microsoft-com:office:office" xmlns:r="http://schemas.openxmlformats.org/officeDocument/2006/relationships" xmlns:m="http://schemas.openxmlformats.org/officeDocument/2006/math" xmlns:v="urn:schemas-microsoft-com:vml" xmlns:wp14="http://schemas.microsoft.com/office/word/2010/wordprocessingDrawing" xmlns:wp="http://schemas.openxmlformats.org/drawingml/2006/wordprocessingDrawing" xmlns:w10="urn:schemas-microsoft-com:office:word" xmlns:w="http://schemas.openxmlformats.org/wordprocessingml/2006/main" xmlns:w14="http://schemas.microsoft.com/office/word/2010/wordml" xmlns:w15="http://schemas.microsoft.com/office/word/2012/wordml" xmlns:wpg="http://schemas.microsoft.com/office/word/2010/wordprocessingGroup" xmlns:wpi="http://schemas.microsoft.com/office/word/2010/wordprocessingInk" xmlns:wne="http://schemas.microsoft.com/office/word/2006/wordml" xmlns:wps="http://schemas.microsoft.com/office/word/2010/wordprocessingShape" mc:Ignorable="w14 w15 wp14">
+<w:endnotes xmlns:wpc="http://schemas.microsoft.com/office/word/2010/wordprocessingCanvas" xmlns:cx="http://schemas.microsoft.com/office/drawing/2014/chartex" xmlns:cx1="http://schemas.microsoft.com/office/drawing/2015/9/8/chartex" xmlns:cx2="http://schemas.microsoft.com/office/drawing/2015/10/21/chartex" xmlns:cx3="http://schemas.microsoft.com/office/drawing/2016/5/9/chartex" xmlns:cx4="http://schemas.microsoft.com/office/drawing/2016/5/10/chartex" xmlns:cx5="http://schemas.microsoft.com/office/drawing/2016/5/11/chartex" xmlns:cx6="http://schemas.microsoft.com/office/drawing/2016/5/12/chartex" xmlns:cx7="http://schemas.microsoft.com/office/drawing/2016/5/13/chartex" xmlns:cx8="http://schemas.microsoft.com/office/drawing/2016/5/14/chartex" xmlns:mc="http://schemas.openxmlformats.org/markup-compatibility/2006" xmlns:aink="http://schemas.microsoft.com/office/drawing/2016/ink" xmlns:am3d="http://schemas.microsoft.com/office/drawing/2017/model3d" xmlns:o="urn:schemas-microsoft-com:office:office" xmlns:r="http://schemas.openxmlformats.org/officeDocument/2006/relationships" xmlns:m="http://schemas.openxmlformats.org/officeDocument/2006/math" xmlns:v="urn:schemas-microsoft-com:vml" xmlns:wp14="http://schemas.microsoft.com/office/word/2010/wordprocessingDrawing" xmlns:wp="http://schemas.openxmlformats.org/drawingml/2006/wordprocessingDrawing" xmlns:w10="urn:schemas-microsoft-com:office:word" xmlns:w="http://schemas.openxmlformats.org/wordprocessingml/2006/main" xmlns:w14="http://schemas.microsoft.com/office/word/2010/wordml" xmlns:w15="http://schemas.microsoft.com/office/word/2012/wordml" xmlns:w16cex="http://schemas.microsoft.com/office/word/2018/wordml/cex" xmlns:w16cid="http://schemas.microsoft.com/office/word/2016/wordml/cid" xmlns:w16="http://schemas.microsoft.com/office/word/2018/wordml" xmlns:w16se="http://schemas.microsoft.com/office/word/2015/wordml/symex" xmlns:wpg="http://schemas.microsoft.com/office/word/2010/wordprocessingGroup" xmlns:wpi="http://schemas.microsoft.com/office/word/2010/wordprocessingInk" xmlns:wne="http://schemas.microsoft.com/office/word/2006/wordml" xmlns:wps="http://schemas.microsoft.com/office/word/2010/wordprocessingShape" mc:Ignorable="w14 w15 w16se w16cid w16 w16cex wp14">
   <w:endnote w:type="separator" w:id="-1">
     <w:p>
       <w:r>
@@ -988,7 +856,7 @@
 </file>
 
 <file path=word/footer1.xml><?xml version="1.0" encoding="utf-8"?>
-<w:ftr xmlns:wpc="http://schemas.microsoft.com/office/word/2010/wordprocessingCanvas" xmlns:mo="http://schemas.microsoft.com/office/mac/office/2008/main" xmlns:mc="http://schemas.openxmlformats.org/markup-compatibility/2006" xmlns:mv="urn:schemas-microsoft-com:mac:vml" xmlns:o="urn:schemas-microsoft-com:office:office" xmlns:r="http://schemas.openxmlformats.org/officeDocument/2006/relationships" xmlns:m="http://schemas.openxmlformats.org/officeDocument/2006/math" xmlns:v="urn:schemas-microsoft-com:vml" xmlns:wp14="http://schemas.microsoft.com/office/word/2010/wordprocessingDrawing" xmlns:wp="http://schemas.openxmlformats.org/drawingml/2006/wordprocessingDrawing" xmlns:w10="urn:schemas-microsoft-com:office:word" xmlns:w="http://schemas.openxmlformats.org/wordprocessingml/2006/main" xmlns:w14="http://schemas.microsoft.com/office/word/2010/wordml" xmlns:w15="http://schemas.microsoft.com/office/word/2012/wordml" xmlns:wpg="http://schemas.microsoft.com/office/word/2010/wordprocessingGroup" xmlns:wpi="http://schemas.microsoft.com/office/word/2010/wordprocessingInk" xmlns:wne="http://schemas.microsoft.com/office/word/2006/wordml" xmlns:wps="http://schemas.microsoft.com/office/word/2010/wordprocessingShape" mc:Ignorable="w14 w15 wp14">
+<w:ftr xmlns:wpc="http://schemas.microsoft.com/office/word/2010/wordprocessingCanvas" xmlns:cx="http://schemas.microsoft.com/office/drawing/2014/chartex" xmlns:cx1="http://schemas.microsoft.com/office/drawing/2015/9/8/chartex" xmlns:cx2="http://schemas.microsoft.com/office/drawing/2015/10/21/chartex" xmlns:cx3="http://schemas.microsoft.com/office/drawing/2016/5/9/chartex" xmlns:cx4="http://schemas.microsoft.com/office/drawing/2016/5/10/chartex" xmlns:cx5="http://schemas.microsoft.com/office/drawing/2016/5/11/chartex" xmlns:cx6="http://schemas.microsoft.com/office/drawing/2016/5/12/chartex" xmlns:cx7="http://schemas.microsoft.com/office/drawing/2016/5/13/chartex" xmlns:cx8="http://schemas.microsoft.com/office/drawing/2016/5/14/chartex" xmlns:mc="http://schemas.openxmlformats.org/markup-compatibility/2006" xmlns:aink="http://schemas.microsoft.com/office/drawing/2016/ink" xmlns:am3d="http://schemas.microsoft.com/office/drawing/2017/model3d" xmlns:o="urn:schemas-microsoft-com:office:office" xmlns:r="http://schemas.openxmlformats.org/officeDocument/2006/relationships" xmlns:m="http://schemas.openxmlformats.org/officeDocument/2006/math" xmlns:v="urn:schemas-microsoft-com:vml" xmlns:wp14="http://schemas.microsoft.com/office/word/2010/wordprocessingDrawing" xmlns:wp="http://schemas.openxmlformats.org/drawingml/2006/wordprocessingDrawing" xmlns:w10="urn:schemas-microsoft-com:office:word" xmlns:w="http://schemas.openxmlformats.org/wordprocessingml/2006/main" xmlns:w14="http://schemas.microsoft.com/office/word/2010/wordml" xmlns:w15="http://schemas.microsoft.com/office/word/2012/wordml" xmlns:w16cex="http://schemas.microsoft.com/office/word/2018/wordml/cex" xmlns:w16cid="http://schemas.microsoft.com/office/word/2016/wordml/cid" xmlns:w16="http://schemas.microsoft.com/office/word/2018/wordml" xmlns:w16se="http://schemas.microsoft.com/office/word/2015/wordml/symex" xmlns:wpg="http://schemas.microsoft.com/office/word/2010/wordprocessingGroup" xmlns:wpi="http://schemas.microsoft.com/office/word/2010/wordprocessingInk" xmlns:wne="http://schemas.microsoft.com/office/word/2006/wordml" xmlns:wps="http://schemas.microsoft.com/office/word/2010/wordprocessingShape" mc:Ignorable="w14 w15 w16se w16cid w16 w16cex wp14">
   <w:p>
     <w:pPr>
       <w:pStyle w:val="Footer"/>
@@ -998,7 +866,7 @@
 </file>
 
 <file path=word/footer2.xml><?xml version="1.0" encoding="utf-8"?>
-<w:ftr xmlns:wpc="http://schemas.microsoft.com/office/word/2010/wordprocessingCanvas" xmlns:mo="http://schemas.microsoft.com/office/mac/office/2008/main" xmlns:mc="http://schemas.openxmlformats.org/markup-compatibility/2006" xmlns:mv="urn:schemas-microsoft-com:mac:vml" xmlns:o="urn:schemas-microsoft-com:office:office" xmlns:r="http://schemas.openxmlformats.org/officeDocument/2006/relationships" xmlns:m="http://schemas.openxmlformats.org/officeDocument/2006/math" xmlns:v="urn:schemas-microsoft-com:vml" xmlns:wp14="http://schemas.microsoft.com/office/word/2010/wordprocessingDrawing" xmlns:wp="http://schemas.openxmlformats.org/drawingml/2006/wordprocessingDrawing" xmlns:w10="urn:schemas-microsoft-com:office:word" xmlns:w="http://schemas.openxmlformats.org/wordprocessingml/2006/main" xmlns:w14="http://schemas.microsoft.com/office/word/2010/wordml" xmlns:w15="http://schemas.microsoft.com/office/word/2012/wordml" xmlns:wpg="http://schemas.microsoft.com/office/word/2010/wordprocessingGroup" xmlns:wpi="http://schemas.microsoft.com/office/word/2010/wordprocessingInk" xmlns:wne="http://schemas.microsoft.com/office/word/2006/wordml" xmlns:wps="http://schemas.microsoft.com/office/word/2010/wordprocessingShape" mc:Ignorable="w14 w15 wp14">
+<w:ftr xmlns:wpc="http://schemas.microsoft.com/office/word/2010/wordprocessingCanvas" xmlns:cx="http://schemas.microsoft.com/office/drawing/2014/chartex" xmlns:cx1="http://schemas.microsoft.com/office/drawing/2015/9/8/chartex" xmlns:cx2="http://schemas.microsoft.com/office/drawing/2015/10/21/chartex" xmlns:cx3="http://schemas.microsoft.com/office/drawing/2016/5/9/chartex" xmlns:cx4="http://schemas.microsoft.com/office/drawing/2016/5/10/chartex" xmlns:cx5="http://schemas.microsoft.com/office/drawing/2016/5/11/chartex" xmlns:cx6="http://schemas.microsoft.com/office/drawing/2016/5/12/chartex" xmlns:cx7="http://schemas.microsoft.com/office/drawing/2016/5/13/chartex" xmlns:cx8="http://schemas.microsoft.com/office/drawing/2016/5/14/chartex" xmlns:mc="http://schemas.openxmlformats.org/markup-compatibility/2006" xmlns:aink="http://schemas.microsoft.com/office/drawing/2016/ink" xmlns:am3d="http://schemas.microsoft.com/office/drawing/2017/model3d" xmlns:o="urn:schemas-microsoft-com:office:office" xmlns:r="http://schemas.openxmlformats.org/officeDocument/2006/relationships" xmlns:m="http://schemas.openxmlformats.org/officeDocument/2006/math" xmlns:v="urn:schemas-microsoft-com:vml" xmlns:wp14="http://schemas.microsoft.com/office/word/2010/wordprocessingDrawing" xmlns:wp="http://schemas.openxmlformats.org/drawingml/2006/wordprocessingDrawing" xmlns:w10="urn:schemas-microsoft-com:office:word" xmlns:w="http://schemas.openxmlformats.org/wordprocessingml/2006/main" xmlns:w14="http://schemas.microsoft.com/office/word/2010/wordml" xmlns:w15="http://schemas.microsoft.com/office/word/2012/wordml" xmlns:w16cex="http://schemas.microsoft.com/office/word/2018/wordml/cex" xmlns:w16cid="http://schemas.microsoft.com/office/word/2016/wordml/cid" xmlns:w16="http://schemas.microsoft.com/office/word/2018/wordml" xmlns:w16se="http://schemas.microsoft.com/office/word/2015/wordml/symex" xmlns:wpg="http://schemas.microsoft.com/office/word/2010/wordprocessingGroup" xmlns:wpi="http://schemas.microsoft.com/office/word/2010/wordprocessingInk" xmlns:wne="http://schemas.microsoft.com/office/word/2006/wordml" xmlns:wps="http://schemas.microsoft.com/office/word/2010/wordprocessingShape" mc:Ignorable="w14 w15 w16se w16cid w16 w16cex wp14">
   <w:p>
     <w:pPr>
       <w:pStyle w:val="Footer"/>
@@ -1008,7 +876,7 @@
 </file>
 
 <file path=word/footer3.xml><?xml version="1.0" encoding="utf-8"?>
-<w:ftr xmlns:wpc="http://schemas.microsoft.com/office/word/2010/wordprocessingCanvas" xmlns:mo="http://schemas.microsoft.com/office/mac/office/2008/main" xmlns:mc="http://schemas.openxmlformats.org/markup-compatibility/2006" xmlns:mv="urn:schemas-microsoft-com:mac:vml" xmlns:o="urn:schemas-microsoft-com:office:office" xmlns:r="http://schemas.openxmlformats.org/officeDocument/2006/relationships" xmlns:m="http://schemas.openxmlformats.org/officeDocument/2006/math" xmlns:v="urn:schemas-microsoft-com:vml" xmlns:wp14="http://schemas.microsoft.com/office/word/2010/wordprocessingDrawing" xmlns:wp="http://schemas.openxmlformats.org/drawingml/2006/wordprocessingDrawing" xmlns:w10="urn:schemas-microsoft-com:office:word" xmlns:w="http://schemas.openxmlformats.org/wordprocessingml/2006/main" xmlns:w14="http://schemas.microsoft.com/office/word/2010/wordml" xmlns:w15="http://schemas.microsoft.com/office/word/2012/wordml" xmlns:wpg="http://schemas.microsoft.com/office/word/2010/wordprocessingGroup" xmlns:wpi="http://schemas.microsoft.com/office/word/2010/wordprocessingInk" xmlns:wne="http://schemas.microsoft.com/office/word/2006/wordml" xmlns:wps="http://schemas.microsoft.com/office/word/2010/wordprocessingShape" mc:Ignorable="w14 w15 wp14">
+<w:ftr xmlns:wpc="http://schemas.microsoft.com/office/word/2010/wordprocessingCanvas" xmlns:cx="http://schemas.microsoft.com/office/drawing/2014/chartex" xmlns:cx1="http://schemas.microsoft.com/office/drawing/2015/9/8/chartex" xmlns:cx2="http://schemas.microsoft.com/office/drawing/2015/10/21/chartex" xmlns:cx3="http://schemas.microsoft.com/office/drawing/2016/5/9/chartex" xmlns:cx4="http://schemas.microsoft.com/office/drawing/2016/5/10/chartex" xmlns:cx5="http://schemas.microsoft.com/office/drawing/2016/5/11/chartex" xmlns:cx6="http://schemas.microsoft.com/office/drawing/2016/5/12/chartex" xmlns:cx7="http://schemas.microsoft.com/office/drawing/2016/5/13/chartex" xmlns:cx8="http://schemas.microsoft.com/office/drawing/2016/5/14/chartex" xmlns:mc="http://schemas.openxmlformats.org/markup-compatibility/2006" xmlns:aink="http://schemas.microsoft.com/office/drawing/2016/ink" xmlns:am3d="http://schemas.microsoft.com/office/drawing/2017/model3d" xmlns:o="urn:schemas-microsoft-com:office:office" xmlns:r="http://schemas.openxmlformats.org/officeDocument/2006/relationships" xmlns:m="http://schemas.openxmlformats.org/officeDocument/2006/math" xmlns:v="urn:schemas-microsoft-com:vml" xmlns:wp14="http://schemas.microsoft.com/office/word/2010/wordprocessingDrawing" xmlns:wp="http://schemas.openxmlformats.org/drawingml/2006/wordprocessingDrawing" xmlns:w10="urn:schemas-microsoft-com:office:word" xmlns:w="http://schemas.openxmlformats.org/wordprocessingml/2006/main" xmlns:w14="http://schemas.microsoft.com/office/word/2010/wordml" xmlns:w15="http://schemas.microsoft.com/office/word/2012/wordml" xmlns:w16cex="http://schemas.microsoft.com/office/word/2018/wordml/cex" xmlns:w16cid="http://schemas.microsoft.com/office/word/2016/wordml/cid" xmlns:w16="http://schemas.microsoft.com/office/word/2018/wordml" xmlns:w16se="http://schemas.microsoft.com/office/word/2015/wordml/symex" xmlns:wpg="http://schemas.microsoft.com/office/word/2010/wordprocessingGroup" xmlns:wpi="http://schemas.microsoft.com/office/word/2010/wordprocessingInk" xmlns:wne="http://schemas.microsoft.com/office/word/2006/wordml" xmlns:wps="http://schemas.microsoft.com/office/word/2010/wordprocessingShape" mc:Ignorable="w14 w15 w16se w16cid w16 w16cex wp14">
   <w:p>
     <w:pPr>
       <w:pStyle w:val="Footer"/>
@@ -1018,7 +886,7 @@
 </file>
 
 <file path=word/footnotes.xml><?xml version="1.0" encoding="utf-8"?>
-<w:footnotes xmlns:wpc="http://schemas.microsoft.com/office/word/2010/wordprocessingCanvas" xmlns:mo="http://schemas.microsoft.com/office/mac/office/2008/main" xmlns:mc="http://schemas.openxmlformats.org/markup-compatibility/2006" xmlns:mv="urn:schemas-microsoft-com:mac:vml" xmlns:o="urn:schemas-microsoft-com:office:office" xmlns:r="http://schemas.openxmlformats.org/officeDocument/2006/relationships" xmlns:m="http://schemas.openxmlformats.org/officeDocument/2006/math" xmlns:v="urn:schemas-microsoft-com:vml" xmlns:wp14="http://schemas.microsoft.com/office/word/2010/wordprocessingDrawing" xmlns:wp="http://schemas.openxmlformats.org/drawingml/2006/wordprocessingDrawing" xmlns:w10="urn:schemas-microsoft-com:office:word" xmlns:w="http://schemas.openxmlformats.org/wordprocessingml/2006/main" xmlns:w14="http://schemas.microsoft.com/office/word/2010/wordml" xmlns:w15="http://schemas.microsoft.com/office/word/2012/wordml" xmlns:wpg="http://schemas.microsoft.com/office/word/2010/wordprocessingGroup" xmlns:wpi="http://schemas.microsoft.com/office/word/2010/wordprocessingInk" xmlns:wne="http://schemas.microsoft.com/office/word/2006/wordml" xmlns:wps="http://schemas.microsoft.com/office/word/2010/wordprocessingShape" mc:Ignorable="w14 w15 wp14">
+<w:footnotes xmlns:wpc="http://schemas.microsoft.com/office/word/2010/wordprocessingCanvas" xmlns:cx="http://schemas.microsoft.com/office/drawing/2014/chartex" xmlns:cx1="http://schemas.microsoft.com/office/drawing/2015/9/8/chartex" xmlns:cx2="http://schemas.microsoft.com/office/drawing/2015/10/21/chartex" xmlns:cx3="http://schemas.microsoft.com/office/drawing/2016/5/9/chartex" xmlns:cx4="http://schemas.microsoft.com/office/drawing/2016/5/10/chartex" xmlns:cx5="http://schemas.microsoft.com/office/drawing/2016/5/11/chartex" xmlns:cx6="http://schemas.microsoft.com/office/drawing/2016/5/12/chartex" xmlns:cx7="http://schemas.microsoft.com/office/drawing/2016/5/13/chartex" xmlns:cx8="http://schemas.microsoft.com/office/drawing/2016/5/14/chartex" xmlns:mc="http://schemas.openxmlformats.org/markup-compatibility/2006" xmlns:aink="http://schemas.microsoft.com/office/drawing/2016/ink" xmlns:am3d="http://schemas.microsoft.com/office/drawing/2017/model3d" xmlns:o="urn:schemas-microsoft-com:office:office" xmlns:r="http://schemas.openxmlformats.org/officeDocument/2006/relationships" xmlns:m="http://schemas.openxmlformats.org/officeDocument/2006/math" xmlns:v="urn:schemas-microsoft-com:vml" xmlns:wp14="http://schemas.microsoft.com/office/word/2010/wordprocessingDrawing" xmlns:wp="http://schemas.openxmlformats.org/drawingml/2006/wordprocessingDrawing" xmlns:w10="urn:schemas-microsoft-com:office:word" xmlns:w="http://schemas.openxmlformats.org/wordprocessingml/2006/main" xmlns:w14="http://schemas.microsoft.com/office/word/2010/wordml" xmlns:w15="http://schemas.microsoft.com/office/word/2012/wordml" xmlns:w16cex="http://schemas.microsoft.com/office/word/2018/wordml/cex" xmlns:w16cid="http://schemas.microsoft.com/office/word/2016/wordml/cid" xmlns:w16="http://schemas.microsoft.com/office/word/2018/wordml" xmlns:w16se="http://schemas.microsoft.com/office/word/2015/wordml/symex" xmlns:wpg="http://schemas.microsoft.com/office/word/2010/wordprocessingGroup" xmlns:wpi="http://schemas.microsoft.com/office/word/2010/wordprocessingInk" xmlns:wne="http://schemas.microsoft.com/office/word/2006/wordml" xmlns:wps="http://schemas.microsoft.com/office/word/2010/wordprocessingShape" mc:Ignorable="w14 w15 w16se w16cid w16 w16cex wp14">
   <w:footnote w:type="separator" w:id="-1">
     <w:p>
       <w:r>
@@ -1037,7 +905,7 @@
 </file>
 
 <file path=word/header1.xml><?xml version="1.0" encoding="utf-8"?>
-<w:hdr xmlns:wpc="http://schemas.microsoft.com/office/word/2010/wordprocessingCanvas" xmlns:mo="http://schemas.microsoft.com/office/mac/office/2008/main" xmlns:mc="http://schemas.openxmlformats.org/markup-compatibility/2006" xmlns:mv="urn:schemas-microsoft-com:mac:vml" xmlns:o="urn:schemas-microsoft-com:office:office" xmlns:r="http://schemas.openxmlformats.org/officeDocument/2006/relationships" xmlns:m="http://schemas.openxmlformats.org/officeDocument/2006/math" xmlns:v="urn:schemas-microsoft-com:vml" xmlns:wp14="http://schemas.microsoft.com/office/word/2010/wordprocessingDrawing" xmlns:wp="http://schemas.openxmlformats.org/drawingml/2006/wordprocessingDrawing" xmlns:w10="urn:schemas-microsoft-com:office:word" xmlns:w="http://schemas.openxmlformats.org/wordprocessingml/2006/main" xmlns:w14="http://schemas.microsoft.com/office/word/2010/wordml" xmlns:w15="http://schemas.microsoft.com/office/word/2012/wordml" xmlns:wpg="http://schemas.microsoft.com/office/word/2010/wordprocessingGroup" xmlns:wpi="http://schemas.microsoft.com/office/word/2010/wordprocessingInk" xmlns:wne="http://schemas.microsoft.com/office/word/2006/wordml" xmlns:wps="http://schemas.microsoft.com/office/word/2010/wordprocessingShape" mc:Ignorable="w14 w15 wp14">
+<w:hdr xmlns:wpc="http://schemas.microsoft.com/office/word/2010/wordprocessingCanvas" xmlns:cx="http://schemas.microsoft.com/office/drawing/2014/chartex" xmlns:cx1="http://schemas.microsoft.com/office/drawing/2015/9/8/chartex" xmlns:cx2="http://schemas.microsoft.com/office/drawing/2015/10/21/chartex" xmlns:cx3="http://schemas.microsoft.com/office/drawing/2016/5/9/chartex" xmlns:cx4="http://schemas.microsoft.com/office/drawing/2016/5/10/chartex" xmlns:cx5="http://schemas.microsoft.com/office/drawing/2016/5/11/chartex" xmlns:cx6="http://schemas.microsoft.com/office/drawing/2016/5/12/chartex" xmlns:cx7="http://schemas.microsoft.com/office/drawing/2016/5/13/chartex" xmlns:cx8="http://schemas.microsoft.com/office/drawing/2016/5/14/chartex" xmlns:mc="http://schemas.openxmlformats.org/markup-compatibility/2006" xmlns:aink="http://schemas.microsoft.com/office/drawing/2016/ink" xmlns:am3d="http://schemas.microsoft.com/office/drawing/2017/model3d" xmlns:o="urn:schemas-microsoft-com:office:office" xmlns:r="http://schemas.openxmlformats.org/officeDocument/2006/relationships" xmlns:m="http://schemas.openxmlformats.org/officeDocument/2006/math" xmlns:v="urn:schemas-microsoft-com:vml" xmlns:wp14="http://schemas.microsoft.com/office/word/2010/wordprocessingDrawing" xmlns:wp="http://schemas.openxmlformats.org/drawingml/2006/wordprocessingDrawing" xmlns:w10="urn:schemas-microsoft-com:office:word" xmlns:w="http://schemas.openxmlformats.org/wordprocessingml/2006/main" xmlns:w14="http://schemas.microsoft.com/office/word/2010/wordml" xmlns:w15="http://schemas.microsoft.com/office/word/2012/wordml" xmlns:w16cex="http://schemas.microsoft.com/office/word/2018/wordml/cex" xmlns:w16cid="http://schemas.microsoft.com/office/word/2016/wordml/cid" xmlns:w16="http://schemas.microsoft.com/office/word/2018/wordml" xmlns:w16se="http://schemas.microsoft.com/office/word/2015/wordml/symex" xmlns:wpg="http://schemas.microsoft.com/office/word/2010/wordprocessingGroup" xmlns:wpi="http://schemas.microsoft.com/office/word/2010/wordprocessingInk" xmlns:wne="http://schemas.microsoft.com/office/word/2006/wordml" xmlns:wps="http://schemas.microsoft.com/office/word/2010/wordprocessingShape" mc:Ignorable="w14 w15 w16se w16cid w16 w16cex wp14">
   <w:p>
     <w:pPr>
       <w:pStyle w:val="Header"/>
@@ -1047,7 +915,7 @@
 </file>
 
 <file path=word/header2.xml><?xml version="1.0" encoding="utf-8"?>
-<w:hdr xmlns:wpc="http://schemas.microsoft.com/office/word/2010/wordprocessingCanvas" xmlns:mo="http://schemas.microsoft.com/office/mac/office/2008/main" xmlns:mc="http://schemas.openxmlformats.org/markup-compatibility/2006" xmlns:mv="urn:schemas-microsoft-com:mac:vml" xmlns:o="urn:schemas-microsoft-com:office:office" xmlns:r="http://schemas.openxmlformats.org/officeDocument/2006/relationships" xmlns:m="http://schemas.openxmlformats.org/officeDocument/2006/math" xmlns:v="urn:schemas-microsoft-com:vml" xmlns:wp14="http://schemas.microsoft.com/office/word/2010/wordprocessingDrawing" xmlns:wp="http://schemas.openxmlformats.org/drawingml/2006/wordprocessingDrawing" xmlns:w10="urn:schemas-microsoft-com:office:word" xmlns:w="http://schemas.openxmlformats.org/wordprocessingml/2006/main" xmlns:w14="http://schemas.microsoft.com/office/word/2010/wordml" xmlns:w15="http://schemas.microsoft.com/office/word/2012/wordml" xmlns:wpg="http://schemas.microsoft.com/office/word/2010/wordprocessingGroup" xmlns:wpi="http://schemas.microsoft.com/office/word/2010/wordprocessingInk" xmlns:wne="http://schemas.microsoft.com/office/word/2006/wordml" xmlns:wps="http://schemas.microsoft.com/office/word/2010/wordprocessingShape" mc:Ignorable="w14 w15 wp14">
+<w:hdr xmlns:wpc="http://schemas.microsoft.com/office/word/2010/wordprocessingCanvas" xmlns:cx="http://schemas.microsoft.com/office/drawing/2014/chartex" xmlns:cx1="http://schemas.microsoft.com/office/drawing/2015/9/8/chartex" xmlns:cx2="http://schemas.microsoft.com/office/drawing/2015/10/21/chartex" xmlns:cx3="http://schemas.microsoft.com/office/drawing/2016/5/9/chartex" xmlns:cx4="http://schemas.microsoft.com/office/drawing/2016/5/10/chartex" xmlns:cx5="http://schemas.microsoft.com/office/drawing/2016/5/11/chartex" xmlns:cx6="http://schemas.microsoft.com/office/drawing/2016/5/12/chartex" xmlns:cx7="http://schemas.microsoft.com/office/drawing/2016/5/13/chartex" xmlns:cx8="http://schemas.microsoft.com/office/drawing/2016/5/14/chartex" xmlns:mc="http://schemas.openxmlformats.org/markup-compatibility/2006" xmlns:aink="http://schemas.microsoft.com/office/drawing/2016/ink" xmlns:am3d="http://schemas.microsoft.com/office/drawing/2017/model3d" xmlns:o="urn:schemas-microsoft-com:office:office" xmlns:r="http://schemas.openxmlformats.org/officeDocument/2006/relationships" xmlns:m="http://schemas.openxmlformats.org/officeDocument/2006/math" xmlns:v="urn:schemas-microsoft-com:vml" xmlns:wp14="http://schemas.microsoft.com/office/word/2010/wordprocessingDrawing" xmlns:wp="http://schemas.openxmlformats.org/drawingml/2006/wordprocessingDrawing" xmlns:w10="urn:schemas-microsoft-com:office:word" xmlns:w="http://schemas.openxmlformats.org/wordprocessingml/2006/main" xmlns:w14="http://schemas.microsoft.com/office/word/2010/wordml" xmlns:w15="http://schemas.microsoft.com/office/word/2012/wordml" xmlns:w16cex="http://schemas.microsoft.com/office/word/2018/wordml/cex" xmlns:w16cid="http://schemas.microsoft.com/office/word/2016/wordml/cid" xmlns:w16="http://schemas.microsoft.com/office/word/2018/wordml" xmlns:w16se="http://schemas.microsoft.com/office/word/2015/wordml/symex" xmlns:wpg="http://schemas.microsoft.com/office/word/2010/wordprocessingGroup" xmlns:wpi="http://schemas.microsoft.com/office/word/2010/wordprocessingInk" xmlns:wne="http://schemas.microsoft.com/office/word/2006/wordml" xmlns:wps="http://schemas.microsoft.com/office/word/2010/wordprocessingShape" mc:Ignorable="w14 w15 w16se w16cid w16 w16cex wp14">
   <w:p>
     <w:pPr>
       <w:pStyle w:val="Header"/>
@@ -1057,7 +925,7 @@
 </file>
 
 <file path=word/header3.xml><?xml version="1.0" encoding="utf-8"?>
-<w:hdr xmlns:wpc="http://schemas.microsoft.com/office/word/2010/wordprocessingCanvas" xmlns:mo="http://schemas.microsoft.com/office/mac/office/2008/main" xmlns:mc="http://schemas.openxmlformats.org/markup-compatibility/2006" xmlns:mv="urn:schemas-microsoft-com:mac:vml" xmlns:o="urn:schemas-microsoft-com:office:office" xmlns:r="http://schemas.openxmlformats.org/officeDocument/2006/relationships" xmlns:m="http://schemas.openxmlformats.org/officeDocument/2006/math" xmlns:v="urn:schemas-microsoft-com:vml" xmlns:wp14="http://schemas.microsoft.com/office/word/2010/wordprocessingDrawing" xmlns:wp="http://schemas.openxmlformats.org/drawingml/2006/wordprocessingDrawing" xmlns:w10="urn:schemas-microsoft-com:office:word" xmlns:w="http://schemas.openxmlformats.org/wordprocessingml/2006/main" xmlns:w14="http://schemas.microsoft.com/office/word/2010/wordml" xmlns:w15="http://schemas.microsoft.com/office/word/2012/wordml" xmlns:wpg="http://schemas.microsoft.com/office/word/2010/wordprocessingGroup" xmlns:wpi="http://schemas.microsoft.com/office/word/2010/wordprocessingInk" xmlns:wne="http://schemas.microsoft.com/office/word/2006/wordml" xmlns:wps="http://schemas.microsoft.com/office/word/2010/wordprocessingShape" mc:Ignorable="w14 w15 wp14">
+<w:hdr xmlns:wpc="http://schemas.microsoft.com/office/word/2010/wordprocessingCanvas" xmlns:cx="http://schemas.microsoft.com/office/drawing/2014/chartex" xmlns:cx1="http://schemas.microsoft.com/office/drawing/2015/9/8/chartex" xmlns:cx2="http://schemas.microsoft.com/office/drawing/2015/10/21/chartex" xmlns:cx3="http://schemas.microsoft.com/office/drawing/2016/5/9/chartex" xmlns:cx4="http://schemas.microsoft.com/office/drawing/2016/5/10/chartex" xmlns:cx5="http://schemas.microsoft.com/office/drawing/2016/5/11/chartex" xmlns:cx6="http://schemas.microsoft.com/office/drawing/2016/5/12/chartex" xmlns:cx7="http://schemas.microsoft.com/office/drawing/2016/5/13/chartex" xmlns:cx8="http://schemas.microsoft.com/office/drawing/2016/5/14/chartex" xmlns:mc="http://schemas.openxmlformats.org/markup-compatibility/2006" xmlns:aink="http://schemas.microsoft.com/office/drawing/2016/ink" xmlns:am3d="http://schemas.microsoft.com/office/drawing/2017/model3d" xmlns:o="urn:schemas-microsoft-com:office:office" xmlns:r="http://schemas.openxmlformats.org/officeDocument/2006/relationships" xmlns:m="http://schemas.openxmlformats.org/officeDocument/2006/math" xmlns:v="urn:schemas-microsoft-com:vml" xmlns:wp14="http://schemas.microsoft.com/office/word/2010/wordprocessingDrawing" xmlns:wp="http://schemas.openxmlformats.org/drawingml/2006/wordprocessingDrawing" xmlns:w10="urn:schemas-microsoft-com:office:word" xmlns:w="http://schemas.openxmlformats.org/wordprocessingml/2006/main" xmlns:w14="http://schemas.microsoft.com/office/word/2010/wordml" xmlns:w15="http://schemas.microsoft.com/office/word/2012/wordml" xmlns:w16cex="http://schemas.microsoft.com/office/word/2018/wordml/cex" xmlns:w16cid="http://schemas.microsoft.com/office/word/2016/wordml/cid" xmlns:w16="http://schemas.microsoft.com/office/word/2018/wordml" xmlns:w16se="http://schemas.microsoft.com/office/word/2015/wordml/symex" xmlns:wpg="http://schemas.microsoft.com/office/word/2010/wordprocessingGroup" xmlns:wpi="http://schemas.microsoft.com/office/word/2010/wordprocessingInk" xmlns:wne="http://schemas.microsoft.com/office/word/2006/wordml" xmlns:wps="http://schemas.microsoft.com/office/word/2010/wordprocessingShape" mc:Ignorable="w14 w15 w16se w16cid w16 w16cex wp14">
   <w:p>
     <w:pPr>
       <w:pStyle w:val="Header"/>
@@ -1067,7 +935,7 @@
 </file>
 
 <file path=word/styles.xml><?xml version="1.0" encoding="utf-8"?>
-<w:styles xmlns:mc="http://schemas.openxmlformats.org/markup-compatibility/2006" xmlns:r="http://schemas.openxmlformats.org/officeDocument/2006/relationships" xmlns:w="http://schemas.openxmlformats.org/wordprocessingml/2006/main" xmlns:w14="http://schemas.microsoft.com/office/word/2010/wordml" xmlns:w15="http://schemas.microsoft.com/office/word/2012/wordml" mc:Ignorable="w14 w15">
+<w:styles xmlns:mc="http://schemas.openxmlformats.org/markup-compatibility/2006" xmlns:r="http://schemas.openxmlformats.org/officeDocument/2006/relationships" xmlns:w="http://schemas.openxmlformats.org/wordprocessingml/2006/main" xmlns:w14="http://schemas.microsoft.com/office/word/2010/wordml" xmlns:w15="http://schemas.microsoft.com/office/word/2012/wordml" xmlns:w16cex="http://schemas.microsoft.com/office/word/2018/wordml/cex" xmlns:w16cid="http://schemas.microsoft.com/office/word/2016/wordml/cid" xmlns:w16="http://schemas.microsoft.com/office/word/2018/wordml" xmlns:w16se="http://schemas.microsoft.com/office/word/2015/wordml/symex" mc:Ignorable="w14 w15 w16se w16cid w16 w16cex">
   <w:docDefaults>
     <w:rPrDefault>
       <w:rPr>
@@ -1079,7 +947,7 @@
     </w:rPrDefault>
     <w:pPrDefault/>
   </w:docDefaults>
-  <w:latentStyles w:defLockedState="0" w:defUIPriority="99" w:defSemiHidden="0" w:defUnhideWhenUsed="0" w:defQFormat="0" w:count="382">
+  <w:latentStyles w:defLockedState="0" w:defUIPriority="99" w:defSemiHidden="0" w:defUnhideWhenUsed="0" w:defQFormat="0" w:count="376">
     <w:lsdException w:name="Normal" w:uiPriority="0" w:qFormat="1"/>
     <w:lsdException w:name="heading 1" w:uiPriority="9" w:qFormat="1"/>
     <w:lsdException w:name="heading 2" w:semiHidden="1" w:uiPriority="9" w:unhideWhenUsed="1" w:qFormat="1"/>

</xml_diff>